<commit_message>
second commit of sal assignment
</commit_message>
<xml_diff>
--- a/sql assignment 1 task.docx
+++ b/sql assignment 1 task.docx
@@ -2592,21 +2592,7 @@
         <w:rPr>
           <w:rFonts w:ascii="Calibri" w:eastAsia="Calibri" w:hAnsi="Calibri" w:cs="Calibri"/>
         </w:rPr>
-        <w:t xml:space="preserve">Select employee </w:t>
-      </w:r>
-      <w:proofErr w:type="gramStart"/>
-      <w:r>
-        <w:rPr>
-          <w:rFonts w:ascii="Calibri" w:eastAsia="Calibri" w:hAnsi="Calibri" w:cs="Calibri"/>
-        </w:rPr>
-        <w:t>details  of</w:t>
-      </w:r>
-      <w:proofErr w:type="gramEnd"/>
-      <w:r>
-        <w:rPr>
-          <w:rFonts w:ascii="Calibri" w:eastAsia="Calibri" w:hAnsi="Calibri" w:cs="Calibri"/>
-        </w:rPr>
-        <w:t xml:space="preserve"> dept number 10 or 30</w:t>
+        <w:t>Select employee details  of dept number 10 or 30</w:t>
       </w:r>
     </w:p>
     <w:p>
@@ -2732,21 +2718,7 @@
         <w:rPr>
           <w:rFonts w:ascii="Calibri" w:eastAsia="Calibri" w:hAnsi="Calibri" w:cs="Calibri"/>
         </w:rPr>
-        <w:t xml:space="preserve">Write a SELECT statement to replace the char “a” with “#” in Employee Name </w:t>
-      </w:r>
-      <w:proofErr w:type="gramStart"/>
-      <w:r>
-        <w:rPr>
-          <w:rFonts w:ascii="Calibri" w:eastAsia="Calibri" w:hAnsi="Calibri" w:cs="Calibri"/>
-        </w:rPr>
-        <w:t>( Ex</w:t>
-      </w:r>
-      <w:proofErr w:type="gramEnd"/>
-      <w:r>
-        <w:rPr>
-          <w:rFonts w:ascii="Calibri" w:eastAsia="Calibri" w:hAnsi="Calibri" w:cs="Calibri"/>
-        </w:rPr>
-        <w:t xml:space="preserve">:  </w:t>
+        <w:t xml:space="preserve">Write a SELECT statement to replace the char “a” with “#” in Employee Name ( Ex:  </w:t>
       </w:r>
       <w:proofErr w:type="spellStart"/>
       <w:r>
@@ -2818,21 +2790,7 @@
         <w:rPr>
           <w:rFonts w:ascii="Calibri" w:eastAsia="Calibri" w:hAnsi="Calibri" w:cs="Calibri"/>
         </w:rPr>
-        <w:t xml:space="preserve">Write a query to fetch employee name and his/her </w:t>
-      </w:r>
-      <w:proofErr w:type="gramStart"/>
-      <w:r>
-        <w:rPr>
-          <w:rFonts w:ascii="Calibri" w:eastAsia="Calibri" w:hAnsi="Calibri" w:cs="Calibri"/>
-        </w:rPr>
-        <w:t>manager</w:t>
-      </w:r>
-      <w:proofErr w:type="gramEnd"/>
-      <w:r>
-        <w:rPr>
-          <w:rFonts w:ascii="Calibri" w:eastAsia="Calibri" w:hAnsi="Calibri" w:cs="Calibri"/>
-        </w:rPr>
-        <w:t xml:space="preserve"> name. </w:t>
+        <w:t xml:space="preserve">Write a query to fetch employee name and his/her manager name. </w:t>
       </w:r>
     </w:p>
     <w:p>
@@ -2870,21 +2828,7 @@
         <w:rPr>
           <w:rFonts w:ascii="Calibri" w:eastAsia="Calibri" w:hAnsi="Calibri" w:cs="Calibri"/>
         </w:rPr>
-        <w:t xml:space="preserve">Fetch Dept </w:t>
-      </w:r>
-      <w:proofErr w:type="gramStart"/>
-      <w:r>
-        <w:rPr>
-          <w:rFonts w:ascii="Calibri" w:eastAsia="Calibri" w:hAnsi="Calibri" w:cs="Calibri"/>
-        </w:rPr>
-        <w:t>Name ,</w:t>
-      </w:r>
-      <w:proofErr w:type="gramEnd"/>
-      <w:r>
-        <w:rPr>
-          <w:rFonts w:ascii="Calibri" w:eastAsia="Calibri" w:hAnsi="Calibri" w:cs="Calibri"/>
-        </w:rPr>
-        <w:t xml:space="preserve"> Total </w:t>
+        <w:t xml:space="preserve">Fetch Dept Name , Total </w:t>
       </w:r>
       <w:proofErr w:type="spellStart"/>
       <w:r>
@@ -2940,21 +2884,7 @@
         <w:rPr>
           <w:rFonts w:ascii="Calibri" w:eastAsia="Calibri" w:hAnsi="Calibri" w:cs="Calibri"/>
         </w:rPr>
-        <w:t xml:space="preserve"> </w:t>
-      </w:r>
-      <w:proofErr w:type="gramStart"/>
-      <w:r>
-        <w:rPr>
-          <w:rFonts w:ascii="Calibri" w:eastAsia="Calibri" w:hAnsi="Calibri" w:cs="Calibri"/>
-        </w:rPr>
-        <w:t>the  employee</w:t>
-      </w:r>
-      <w:proofErr w:type="gramEnd"/>
-      <w:r>
-        <w:rPr>
-          <w:rFonts w:ascii="Calibri" w:eastAsia="Calibri" w:hAnsi="Calibri" w:cs="Calibri"/>
-        </w:rPr>
-        <w:t xml:space="preserve"> details along with department name, department location, irrespective of employee </w:t>
+        <w:t xml:space="preserve"> the  employee details along with department name, department location, irrespective of employee </w:t>
       </w:r>
       <w:proofErr w:type="spellStart"/>
       <w:r>
@@ -3066,14 +2996,12 @@
         <w:t>comission</w:t>
       </w:r>
       <w:proofErr w:type="spellEnd"/>
-      <w:proofErr w:type="gramStart"/>
       <w:r>
         <w:rPr>
           <w:rFonts w:ascii="Calibri" w:eastAsia="Calibri" w:hAnsi="Calibri" w:cs="Calibri"/>
         </w:rPr>
         <w:t>) .</w:t>
       </w:r>
-      <w:proofErr w:type="gramEnd"/>
     </w:p>
     <w:p>
       <w:pPr>
@@ -3114,21 +3042,7 @@
         <w:rPr>
           <w:rFonts w:ascii="Calibri" w:eastAsia="Calibri" w:hAnsi="Calibri" w:cs="Calibri"/>
         </w:rPr>
-        <w:t xml:space="preserve"> of Emp table </w:t>
-      </w:r>
-      <w:proofErr w:type="gramStart"/>
-      <w:r>
-        <w:rPr>
-          <w:rFonts w:ascii="Calibri" w:eastAsia="Calibri" w:hAnsi="Calibri" w:cs="Calibri"/>
-        </w:rPr>
-        <w:t>from  100</w:t>
-      </w:r>
-      <w:proofErr w:type="gramEnd"/>
-      <w:r>
-        <w:rPr>
-          <w:rFonts w:ascii="Calibri" w:eastAsia="Calibri" w:hAnsi="Calibri" w:cs="Calibri"/>
-        </w:rPr>
-        <w:t xml:space="preserve"> to 250 using ALTER statement</w:t>
+        <w:t xml:space="preserve"> of Emp table from  100 to 250 using ALTER statement</w:t>
       </w:r>
     </w:p>
     <w:p>
@@ -3346,16 +3260,8 @@
         <w:rPr>
           <w:rFonts w:ascii="Calibri" w:eastAsia="Calibri" w:hAnsi="Calibri" w:cs="Calibri"/>
         </w:rPr>
-        <w:t xml:space="preserve">Write a statement to create a new </w:t>
-      </w:r>
-      <w:proofErr w:type="gramStart"/>
-      <w:r>
-        <w:rPr>
-          <w:rFonts w:ascii="Calibri" w:eastAsia="Calibri" w:hAnsi="Calibri" w:cs="Calibri"/>
-        </w:rPr>
-        <w:t>table(</w:t>
-      </w:r>
-      <w:proofErr w:type="gramEnd"/>
+        <w:t>Write a statement to create a new table(</w:t>
+      </w:r>
       <w:r>
         <w:rPr>
           <w:rFonts w:ascii="Calibri" w:eastAsia="Calibri" w:hAnsi="Calibri" w:cs="Calibri"/>
@@ -3488,23 +3394,7 @@
           <w:rFonts w:ascii="Calibri" w:eastAsia="Calibri" w:hAnsi="Calibri" w:cs="Calibri"/>
           <w:b/>
         </w:rPr>
-        <w:t xml:space="preserve">       23) Write the query to get the employee details whose name started </w:t>
-      </w:r>
-      <w:proofErr w:type="gramStart"/>
-      <w:r>
-        <w:rPr>
-          <w:rFonts w:ascii="Calibri" w:eastAsia="Calibri" w:hAnsi="Calibri" w:cs="Calibri"/>
-          <w:b/>
-        </w:rPr>
-        <w:t>within  any</w:t>
-      </w:r>
-      <w:proofErr w:type="gramEnd"/>
-      <w:r>
-        <w:rPr>
-          <w:rFonts w:ascii="Calibri" w:eastAsia="Calibri" w:hAnsi="Calibri" w:cs="Calibri"/>
-          <w:b/>
-        </w:rPr>
-        <w:t xml:space="preserve"> letter between  A and K</w:t>
+        <w:t xml:space="preserve">       23) Write the query to get the employee details whose name started within  any letter between  A and K</w:t>
       </w:r>
     </w:p>
     <w:p>
@@ -3668,21 +3558,7 @@
         <w:rPr>
           <w:rFonts w:ascii="Calibri" w:eastAsia="Calibri" w:hAnsi="Calibri" w:cs="Calibri"/>
         </w:rPr>
-        <w:t xml:space="preserve">Select employee </w:t>
-      </w:r>
-      <w:proofErr w:type="gramStart"/>
-      <w:r>
-        <w:rPr>
-          <w:rFonts w:ascii="Calibri" w:eastAsia="Calibri" w:hAnsi="Calibri" w:cs="Calibri"/>
-        </w:rPr>
-        <w:t>details  of</w:t>
-      </w:r>
-      <w:proofErr w:type="gramEnd"/>
-      <w:r>
-        <w:rPr>
-          <w:rFonts w:ascii="Calibri" w:eastAsia="Calibri" w:hAnsi="Calibri" w:cs="Calibri"/>
-        </w:rPr>
-        <w:t xml:space="preserve"> dept number 10 or 30</w:t>
+        <w:t>Select employee details  of dept number 10 or 30</w:t>
       </w:r>
     </w:p>
     <w:p>
@@ -3874,21 +3750,7 @@
         <w:rPr>
           <w:rFonts w:ascii="Calibri" w:eastAsia="Calibri" w:hAnsi="Calibri" w:cs="Calibri"/>
         </w:rPr>
-        <w:t xml:space="preserve">select </w:t>
-      </w:r>
-      <w:proofErr w:type="gramStart"/>
-      <w:r>
-        <w:rPr>
-          <w:rFonts w:ascii="Calibri" w:eastAsia="Calibri" w:hAnsi="Calibri" w:cs="Calibri"/>
-        </w:rPr>
-        <w:t>Employee.Empno,employee</w:t>
-      </w:r>
-      <w:proofErr w:type="gramEnd"/>
-      <w:r>
-        <w:rPr>
-          <w:rFonts w:ascii="Calibri" w:eastAsia="Calibri" w:hAnsi="Calibri" w:cs="Calibri"/>
-        </w:rPr>
-        <w:t>.Ename,Department.Dept_no,Department.Dname,Department.loc</w:t>
+        <w:t>select Employee.Empno,employee.Ename,Department.Dept_no,Department.Dname,Department.loc</w:t>
       </w:r>
     </w:p>
     <w:p>
@@ -4244,21 +4106,7 @@
         <w:rPr>
           <w:rFonts w:ascii="Calibri" w:eastAsia="Calibri" w:hAnsi="Calibri" w:cs="Calibri"/>
         </w:rPr>
-        <w:t xml:space="preserve">where </w:t>
-      </w:r>
-      <w:proofErr w:type="gramStart"/>
-      <w:r>
-        <w:rPr>
-          <w:rFonts w:ascii="Calibri" w:eastAsia="Calibri" w:hAnsi="Calibri" w:cs="Calibri"/>
-        </w:rPr>
-        <w:t>extract(</w:t>
-      </w:r>
-      <w:proofErr w:type="gramEnd"/>
-      <w:r>
-        <w:rPr>
-          <w:rFonts w:ascii="Calibri" w:eastAsia="Calibri" w:hAnsi="Calibri" w:cs="Calibri"/>
-        </w:rPr>
-        <w:t>year from age(</w:t>
+        <w:t>where extract(year from age(</w:t>
       </w:r>
       <w:proofErr w:type="spellStart"/>
       <w:r>
@@ -4373,21 +4221,7 @@
         <w:rPr>
           <w:rFonts w:ascii="Calibri" w:eastAsia="Calibri" w:hAnsi="Calibri" w:cs="Calibri"/>
         </w:rPr>
-        <w:t xml:space="preserve">Write a SELECT statement to replace the char “a” with “#” in Employee Name </w:t>
-      </w:r>
-      <w:proofErr w:type="gramStart"/>
-      <w:r>
-        <w:rPr>
-          <w:rFonts w:ascii="Calibri" w:eastAsia="Calibri" w:hAnsi="Calibri" w:cs="Calibri"/>
-        </w:rPr>
-        <w:t>( Ex</w:t>
-      </w:r>
-      <w:proofErr w:type="gramEnd"/>
-      <w:r>
-        <w:rPr>
-          <w:rFonts w:ascii="Calibri" w:eastAsia="Calibri" w:hAnsi="Calibri" w:cs="Calibri"/>
-        </w:rPr>
-        <w:t xml:space="preserve">:  </w:t>
+        <w:t xml:space="preserve">Write a SELECT statement to replace the char “a” with “#” in Employee Name ( Ex:  </w:t>
       </w:r>
       <w:proofErr w:type="spellStart"/>
       <w:r>
@@ -4430,34 +4264,33 @@
     </w:p>
     <w:p>
       <w:pPr>
-        <w:pStyle w:val="ListParagraph"/>
-        <w:spacing w:line="360" w:lineRule="auto"/>
-        <w:jc w:val="both"/>
-        <w:rPr>
-          <w:rFonts w:ascii="Calibri" w:eastAsia="Calibri" w:hAnsi="Calibri" w:cs="Calibri"/>
-        </w:rPr>
-      </w:pPr>
-      <w:r>
-        <w:rPr>
-          <w:rFonts w:ascii="Calibri" w:eastAsia="Calibri" w:hAnsi="Calibri" w:cs="Calibri"/>
-        </w:rPr>
-        <w:t>update Employee</w:t>
-      </w:r>
-    </w:p>
-    <w:p>
-      <w:pPr>
-        <w:pStyle w:val="ListParagraph"/>
-        <w:spacing w:line="360" w:lineRule="auto"/>
-        <w:jc w:val="both"/>
-        <w:rPr>
-          <w:rFonts w:ascii="Calibri" w:eastAsia="Calibri" w:hAnsi="Calibri" w:cs="Calibri"/>
-        </w:rPr>
-      </w:pPr>
-      <w:r>
-        <w:rPr>
-          <w:rFonts w:ascii="Calibri" w:eastAsia="Calibri" w:hAnsi="Calibri" w:cs="Calibri"/>
-        </w:rPr>
-        <w:t xml:space="preserve">set </w:t>
+        <w:spacing w:line="360" w:lineRule="auto"/>
+        <w:jc w:val="both"/>
+        <w:rPr>
+          <w:rFonts w:ascii="Calibri" w:eastAsia="Calibri" w:hAnsi="Calibri" w:cs="Calibri"/>
+        </w:rPr>
+      </w:pPr>
+      <w:r>
+        <w:rPr>
+          <w:rFonts w:ascii="Calibri" w:eastAsia="Calibri" w:hAnsi="Calibri" w:cs="Calibri"/>
+        </w:rPr>
+        <w:t xml:space="preserve">UPDATE employee </w:t>
+      </w:r>
+    </w:p>
+    <w:p>
+      <w:pPr>
+        <w:spacing w:line="360" w:lineRule="auto"/>
+        <w:jc w:val="both"/>
+        <w:rPr>
+          <w:rFonts w:ascii="Calibri" w:eastAsia="Calibri" w:hAnsi="Calibri" w:cs="Calibri"/>
+          <w:noProof/>
+        </w:rPr>
+      </w:pPr>
+      <w:r>
+        <w:rPr>
+          <w:rFonts w:ascii="Calibri" w:eastAsia="Calibri" w:hAnsi="Calibri" w:cs="Calibri"/>
+        </w:rPr>
+        <w:t xml:space="preserve">SET </w:t>
       </w:r>
       <w:proofErr w:type="spellStart"/>
       <w:r>
@@ -4471,70 +4304,46 @@
         <w:rPr>
           <w:rFonts w:ascii="Calibri" w:eastAsia="Calibri" w:hAnsi="Calibri" w:cs="Calibri"/>
         </w:rPr>
-        <w:t>='</w:t>
+        <w:t xml:space="preserve"> = REPLACE(</w:t>
       </w:r>
       <w:proofErr w:type="spellStart"/>
       <w:r>
         <w:rPr>
           <w:rFonts w:ascii="Calibri" w:eastAsia="Calibri" w:hAnsi="Calibri" w:cs="Calibri"/>
         </w:rPr>
-        <w:t>s#chin</w:t>
+        <w:t>Ename</w:t>
       </w:r>
       <w:proofErr w:type="spellEnd"/>
       <w:r>
         <w:rPr>
           <w:rFonts w:ascii="Calibri" w:eastAsia="Calibri" w:hAnsi="Calibri" w:cs="Calibri"/>
         </w:rPr>
-        <w:t>'</w:t>
-      </w:r>
-    </w:p>
-    <w:p>
-      <w:pPr>
-        <w:pStyle w:val="ListParagraph"/>
-        <w:spacing w:line="360" w:lineRule="auto"/>
-        <w:jc w:val="both"/>
-        <w:rPr>
-          <w:rFonts w:ascii="Calibri" w:eastAsia="Calibri" w:hAnsi="Calibri" w:cs="Calibri"/>
-        </w:rPr>
-      </w:pPr>
-      <w:r>
-        <w:rPr>
-          <w:rFonts w:ascii="Calibri" w:eastAsia="Calibri" w:hAnsi="Calibri" w:cs="Calibri"/>
-        </w:rPr>
-        <w:t xml:space="preserve">where </w:t>
-      </w:r>
-      <w:proofErr w:type="spellStart"/>
-      <w:r>
-        <w:rPr>
-          <w:rFonts w:ascii="Calibri" w:eastAsia="Calibri" w:hAnsi="Calibri" w:cs="Calibri"/>
-        </w:rPr>
-        <w:t>Empno</w:t>
-      </w:r>
-      <w:proofErr w:type="spellEnd"/>
-      <w:r>
-        <w:rPr>
-          <w:rFonts w:ascii="Calibri" w:eastAsia="Calibri" w:hAnsi="Calibri" w:cs="Calibri"/>
-        </w:rPr>
-        <w:t>=1001;</w:t>
-      </w:r>
-    </w:p>
-    <w:p>
-      <w:pPr>
-        <w:spacing w:line="360" w:lineRule="auto"/>
-        <w:jc w:val="both"/>
-        <w:rPr>
-          <w:rFonts w:ascii="Calibri" w:eastAsia="Calibri" w:hAnsi="Calibri" w:cs="Calibri"/>
-        </w:rPr>
-      </w:pPr>
-      <w:r>
-        <w:rPr>
+        <w:t>, 'a', '#');</w:t>
+      </w:r>
+      <w:r>
+        <w:rPr>
+          <w:rFonts w:ascii="Calibri" w:eastAsia="Calibri" w:hAnsi="Calibri" w:cs="Calibri"/>
           <w:noProof/>
         </w:rPr>
-        <w:lastRenderedPageBreak/>
+        <w:t xml:space="preserve"> </w:t>
+      </w:r>
+    </w:p>
+    <w:p>
+      <w:pPr>
+        <w:spacing w:line="360" w:lineRule="auto"/>
+        <w:jc w:val="both"/>
+        <w:rPr>
+          <w:rFonts w:ascii="Calibri" w:eastAsia="Calibri" w:hAnsi="Calibri" w:cs="Calibri"/>
+        </w:rPr>
+      </w:pPr>
+      <w:r>
+        <w:rPr>
+          <w:noProof/>
+        </w:rPr>
         <w:drawing>
-          <wp:inline distT="0" distB="0" distL="0" distR="0" wp14:anchorId="66AD2BF3" wp14:editId="517BD321">
-            <wp:extent cx="5943600" cy="1648460"/>
-            <wp:effectExtent l="0" t="0" r="0" b="8890"/>
+          <wp:inline distT="0" distB="0" distL="0" distR="0" wp14:anchorId="66AD2BF3" wp14:editId="0670192A">
+            <wp:extent cx="5943600" cy="1432124"/>
+            <wp:effectExtent l="0" t="0" r="0" b="0"/>
             <wp:docPr id="5" name="Picture 5"/>
             <wp:cNvGraphicFramePr>
               <a:graphicFrameLocks xmlns:a="http://schemas.openxmlformats.org/drawingml/2006/main" noChangeAspect="1"/>
@@ -4543,11 +4352,17 @@
               <a:graphicData uri="http://schemas.openxmlformats.org/drawingml/2006/picture">
                 <pic:pic xmlns:pic="http://schemas.openxmlformats.org/drawingml/2006/picture">
                   <pic:nvPicPr>
-                    <pic:cNvPr id="1" name=""/>
+                    <pic:cNvPr id="5" name="Picture 5"/>
                     <pic:cNvPicPr/>
                   </pic:nvPicPr>
                   <pic:blipFill>
-                    <a:blip r:embed="rId9"/>
+                    <a:blip r:embed="rId9">
+                      <a:extLst>
+                        <a:ext uri="{28A0092B-C50C-407E-A947-70E740481C1C}">
+                          <a14:useLocalDpi xmlns:a14="http://schemas.microsoft.com/office/drawing/2010/main" val="0"/>
+                        </a:ext>
+                      </a:extLst>
+                    </a:blip>
                     <a:stretch>
                       <a:fillRect/>
                     </a:stretch>
@@ -4555,7 +4370,7 @@
                   <pic:spPr>
                     <a:xfrm>
                       <a:off x="0" y="0"/>
-                      <a:ext cx="5943600" cy="1648460"/>
+                      <a:ext cx="5943600" cy="1432124"/>
                     </a:xfrm>
                     <a:prstGeom prst="rect">
                       <a:avLst/>
@@ -4594,51 +4409,42 @@
         <w:rPr>
           <w:rFonts w:ascii="Calibri" w:eastAsia="Calibri" w:hAnsi="Calibri" w:cs="Calibri"/>
         </w:rPr>
-        <w:t xml:space="preserve">Write a query to fetch employee name and his/her </w:t>
-      </w:r>
-      <w:proofErr w:type="gramStart"/>
-      <w:r>
-        <w:rPr>
-          <w:rFonts w:ascii="Calibri" w:eastAsia="Calibri" w:hAnsi="Calibri" w:cs="Calibri"/>
-        </w:rPr>
-        <w:t>manager</w:t>
-      </w:r>
-      <w:proofErr w:type="gramEnd"/>
-      <w:r>
-        <w:rPr>
-          <w:rFonts w:ascii="Calibri" w:eastAsia="Calibri" w:hAnsi="Calibri" w:cs="Calibri"/>
-        </w:rPr>
-        <w:t xml:space="preserve"> name. </w:t>
-      </w:r>
-    </w:p>
-    <w:p>
-      <w:pPr>
-        <w:pStyle w:val="ListParagraph"/>
-        <w:spacing w:line="360" w:lineRule="auto"/>
-        <w:jc w:val="both"/>
-        <w:rPr>
-          <w:rFonts w:ascii="Calibri" w:eastAsia="Calibri" w:hAnsi="Calibri" w:cs="Calibri"/>
-        </w:rPr>
-      </w:pPr>
-      <w:r>
-        <w:rPr>
-          <w:rFonts w:ascii="Calibri" w:eastAsia="Calibri" w:hAnsi="Calibri" w:cs="Calibri"/>
-        </w:rPr>
-        <w:t>select E</w:t>
-      </w:r>
-      <w:proofErr w:type="gramStart"/>
-      <w:r>
-        <w:rPr>
-          <w:rFonts w:ascii="Calibri" w:eastAsia="Calibri" w:hAnsi="Calibri" w:cs="Calibri"/>
-        </w:rPr>
-        <w:t>1.Ename</w:t>
-      </w:r>
-      <w:proofErr w:type="gramEnd"/>
-      <w:r>
-        <w:rPr>
-          <w:rFonts w:ascii="Calibri" w:eastAsia="Calibri" w:hAnsi="Calibri" w:cs="Calibri"/>
-        </w:rPr>
-        <w:t xml:space="preserve"> as Employee, E2.Ename as Manager</w:t>
+        <w:lastRenderedPageBreak/>
+        <w:t xml:space="preserve">Write a query to fetch employee name and his/her manager name. </w:t>
+      </w:r>
+    </w:p>
+    <w:p>
+      <w:pPr>
+        <w:pStyle w:val="ListParagraph"/>
+        <w:spacing w:line="360" w:lineRule="auto"/>
+        <w:jc w:val="both"/>
+        <w:rPr>
+          <w:rFonts w:ascii="Calibri" w:eastAsia="Calibri" w:hAnsi="Calibri" w:cs="Calibri"/>
+        </w:rPr>
+      </w:pPr>
+      <w:r>
+        <w:rPr>
+          <w:rFonts w:ascii="Calibri" w:eastAsia="Calibri" w:hAnsi="Calibri" w:cs="Calibri"/>
+        </w:rPr>
+        <w:t xml:space="preserve">select E1.Ename as </w:t>
+      </w:r>
+      <w:r>
+        <w:rPr>
+          <w:rFonts w:ascii="Calibri" w:eastAsia="Calibri" w:hAnsi="Calibri" w:cs="Calibri"/>
+        </w:rPr>
+        <w:t>Manager</w:t>
+      </w:r>
+      <w:r>
+        <w:rPr>
+          <w:rFonts w:ascii="Calibri" w:eastAsia="Calibri" w:hAnsi="Calibri" w:cs="Calibri"/>
+        </w:rPr>
+        <w:t xml:space="preserve">, E2.Ename as </w:t>
+      </w:r>
+      <w:r>
+        <w:rPr>
+          <w:rFonts w:ascii="Calibri" w:eastAsia="Calibri" w:hAnsi="Calibri" w:cs="Calibri"/>
+        </w:rPr>
+        <w:t>Employee</w:t>
       </w:r>
     </w:p>
     <w:p>
@@ -4670,21 +4476,7 @@
         <w:rPr>
           <w:rFonts w:ascii="Calibri" w:eastAsia="Calibri" w:hAnsi="Calibri" w:cs="Calibri"/>
         </w:rPr>
-        <w:t>on E</w:t>
-      </w:r>
-      <w:proofErr w:type="gramStart"/>
-      <w:r>
-        <w:rPr>
-          <w:rFonts w:ascii="Calibri" w:eastAsia="Calibri" w:hAnsi="Calibri" w:cs="Calibri"/>
-        </w:rPr>
-        <w:t>1.EmpNo</w:t>
-      </w:r>
-      <w:proofErr w:type="gramEnd"/>
-      <w:r>
-        <w:rPr>
-          <w:rFonts w:ascii="Calibri" w:eastAsia="Calibri" w:hAnsi="Calibri" w:cs="Calibri"/>
-        </w:rPr>
-        <w:t>=E2.mgr;</w:t>
+        <w:t>on E1.EmpNo=E2.mgr;</w:t>
       </w:r>
     </w:p>
     <w:p>
@@ -4712,9 +4504,9 @@
           <w:noProof/>
         </w:rPr>
         <w:drawing>
-          <wp:inline distT="0" distB="0" distL="0" distR="0" wp14:anchorId="3C866C8E" wp14:editId="0BFF46F3">
-            <wp:extent cx="4906060" cy="2857899"/>
-            <wp:effectExtent l="0" t="0" r="8890" b="0"/>
+          <wp:inline distT="0" distB="0" distL="0" distR="0" wp14:anchorId="3C866C8E" wp14:editId="3E33E127">
+            <wp:extent cx="4906060" cy="2043407"/>
+            <wp:effectExtent l="0" t="0" r="0" b="0"/>
             <wp:docPr id="6" name="Picture 6"/>
             <wp:cNvGraphicFramePr>
               <a:graphicFrameLocks xmlns:a="http://schemas.openxmlformats.org/drawingml/2006/main" noChangeAspect="1"/>
@@ -4723,11 +4515,17 @@
               <a:graphicData uri="http://schemas.openxmlformats.org/drawingml/2006/picture">
                 <pic:pic xmlns:pic="http://schemas.openxmlformats.org/drawingml/2006/picture">
                   <pic:nvPicPr>
-                    <pic:cNvPr id="1" name=""/>
+                    <pic:cNvPr id="6" name="Picture 6"/>
                     <pic:cNvPicPr/>
                   </pic:nvPicPr>
                   <pic:blipFill>
-                    <a:blip r:embed="rId10"/>
+                    <a:blip r:embed="rId10">
+                      <a:extLst>
+                        <a:ext uri="{28A0092B-C50C-407E-A947-70E740481C1C}">
+                          <a14:useLocalDpi xmlns:a14="http://schemas.microsoft.com/office/drawing/2010/main" val="0"/>
+                        </a:ext>
+                      </a:extLst>
+                    </a:blip>
                     <a:stretch>
                       <a:fillRect/>
                     </a:stretch>
@@ -4735,7 +4533,7 @@
                   <pic:spPr>
                     <a:xfrm>
                       <a:off x="0" y="0"/>
-                      <a:ext cx="4906060" cy="2857899"/>
+                      <a:ext cx="4906060" cy="2043407"/>
                     </a:xfrm>
                     <a:prstGeom prst="rect">
                       <a:avLst/>
@@ -4793,14 +4591,7 @@
         <w:rPr>
           <w:rFonts w:ascii="Calibri" w:eastAsia="Calibri" w:hAnsi="Calibri" w:cs="Calibri"/>
         </w:rPr>
-        <w:t xml:space="preserve">Fetch Dept </w:t>
-      </w:r>
-      <w:proofErr w:type="gramStart"/>
-      <w:r>
-        <w:rPr>
-          <w:rFonts w:ascii="Calibri" w:eastAsia="Calibri" w:hAnsi="Calibri" w:cs="Calibri"/>
-        </w:rPr>
-        <w:t>N</w:t>
+        <w:t>Fetch Dept N</w:t>
       </w:r>
       <w:r>
         <w:rPr>
@@ -4812,14 +4603,7 @@
         <w:rPr>
           <w:rFonts w:ascii="Calibri" w:eastAsia="Calibri" w:hAnsi="Calibri" w:cs="Calibri"/>
         </w:rPr>
-        <w:t xml:space="preserve"> ,</w:t>
-      </w:r>
-      <w:proofErr w:type="gramEnd"/>
-      <w:r>
-        <w:rPr>
-          <w:rFonts w:ascii="Calibri" w:eastAsia="Calibri" w:hAnsi="Calibri" w:cs="Calibri"/>
-        </w:rPr>
-        <w:t xml:space="preserve"> Total </w:t>
+        <w:t xml:space="preserve"> , Total </w:t>
       </w:r>
       <w:proofErr w:type="spellStart"/>
       <w:r>
@@ -4856,17 +4640,9 @@
         <w:rPr>
           <w:rFonts w:ascii="Calibri" w:eastAsia="Calibri" w:hAnsi="Calibri" w:cs="Calibri"/>
         </w:rPr>
-        <w:t>Dept_</w:t>
-      </w:r>
-      <w:proofErr w:type="gramStart"/>
-      <w:r>
-        <w:rPr>
-          <w:rFonts w:ascii="Calibri" w:eastAsia="Calibri" w:hAnsi="Calibri" w:cs="Calibri"/>
-        </w:rPr>
-        <w:t>no,sum</w:t>
+        <w:t>Dept_no,sum</w:t>
       </w:r>
       <w:proofErr w:type="spellEnd"/>
-      <w:proofErr w:type="gramEnd"/>
       <w:r>
         <w:rPr>
           <w:rFonts w:ascii="Calibri" w:eastAsia="Calibri" w:hAnsi="Calibri" w:cs="Calibri"/>
@@ -4988,6 +4764,7 @@
           <w:rFonts w:ascii="Calibri" w:eastAsia="Calibri" w:hAnsi="Calibri" w:cs="Calibri"/>
           <w:noProof/>
         </w:rPr>
+        <w:lastRenderedPageBreak/>
         <w:drawing>
           <wp:inline distT="0" distB="0" distL="0" distR="0" wp14:anchorId="1DB85EF3" wp14:editId="451F5C8E">
             <wp:extent cx="3315163" cy="2238687"/>
@@ -5071,21 +4848,7 @@
         <w:rPr>
           <w:rFonts w:ascii="Calibri" w:eastAsia="Calibri" w:hAnsi="Calibri" w:cs="Calibri"/>
         </w:rPr>
-        <w:t xml:space="preserve"> </w:t>
-      </w:r>
-      <w:proofErr w:type="gramStart"/>
-      <w:r>
-        <w:rPr>
-          <w:rFonts w:ascii="Calibri" w:eastAsia="Calibri" w:hAnsi="Calibri" w:cs="Calibri"/>
-        </w:rPr>
-        <w:t>the  employee</w:t>
-      </w:r>
-      <w:proofErr w:type="gramEnd"/>
-      <w:r>
-        <w:rPr>
-          <w:rFonts w:ascii="Calibri" w:eastAsia="Calibri" w:hAnsi="Calibri" w:cs="Calibri"/>
-        </w:rPr>
-        <w:t xml:space="preserve"> details along with department name, department location, irrespective of employee </w:t>
+        <w:t xml:space="preserve"> the  employee details along with department name, department location, irrespective of employee </w:t>
       </w:r>
       <w:proofErr w:type="spellStart"/>
       <w:r>
@@ -5123,21 +4886,7 @@
         <w:rPr>
           <w:rFonts w:ascii="Calibri" w:eastAsia="Calibri" w:hAnsi="Calibri" w:cs="Calibri"/>
         </w:rPr>
-        <w:t xml:space="preserve">select </w:t>
-      </w:r>
-      <w:proofErr w:type="gramStart"/>
-      <w:r>
-        <w:rPr>
-          <w:rFonts w:ascii="Calibri" w:eastAsia="Calibri" w:hAnsi="Calibri" w:cs="Calibri"/>
-        </w:rPr>
-        <w:t>E.EmpNo</w:t>
-      </w:r>
-      <w:proofErr w:type="gramEnd"/>
-      <w:r>
-        <w:rPr>
-          <w:rFonts w:ascii="Calibri" w:eastAsia="Calibri" w:hAnsi="Calibri" w:cs="Calibri"/>
-        </w:rPr>
-        <w:t>,E.Ename,E.salary,E.hire_date,E.Commision,E.Dept_no,E,mgr,</w:t>
+        <w:t>select E.EmpNo,E.Ename,E.salary,E.hire_date,E.Commision,E.Dept_no,E,mgr,</w:t>
       </w:r>
     </w:p>
     <w:p>
@@ -5153,21 +4902,7 @@
         <w:rPr>
           <w:rFonts w:ascii="Calibri" w:eastAsia="Calibri" w:hAnsi="Calibri" w:cs="Calibri"/>
         </w:rPr>
-        <w:t>D.Dept_</w:t>
-      </w:r>
-      <w:proofErr w:type="gramStart"/>
-      <w:r>
-        <w:rPr>
-          <w:rFonts w:ascii="Calibri" w:eastAsia="Calibri" w:hAnsi="Calibri" w:cs="Calibri"/>
-        </w:rPr>
-        <w:t>no,D</w:t>
-      </w:r>
-      <w:proofErr w:type="gramEnd"/>
-      <w:r>
-        <w:rPr>
-          <w:rFonts w:ascii="Calibri" w:eastAsia="Calibri" w:hAnsi="Calibri" w:cs="Calibri"/>
-        </w:rPr>
-        <w:t>.Dname,D.Loc</w:t>
+        <w:t>D.Dept_no,D.Dname,D.Loc</w:t>
       </w:r>
       <w:proofErr w:type="spellEnd"/>
     </w:p>
@@ -5316,58 +5051,59 @@
         <w:rPr>
           <w:rFonts w:ascii="Calibri" w:eastAsia="Calibri" w:hAnsi="Calibri" w:cs="Calibri"/>
         </w:rPr>
+        <w:t>Write an update statement to increase the employee salary by 10 %</w:t>
+      </w:r>
+    </w:p>
+    <w:p>
+      <w:pPr>
+        <w:pStyle w:val="ListParagraph"/>
+        <w:spacing w:line="360" w:lineRule="auto"/>
+        <w:ind w:left="1080"/>
+        <w:jc w:val="both"/>
+        <w:rPr>
+          <w:rFonts w:ascii="Calibri" w:eastAsia="Calibri" w:hAnsi="Calibri" w:cs="Calibri"/>
+        </w:rPr>
+      </w:pPr>
+      <w:r>
+        <w:rPr>
+          <w:rFonts w:ascii="Calibri" w:eastAsia="Calibri" w:hAnsi="Calibri" w:cs="Calibri"/>
+        </w:rPr>
+        <w:t>update employee</w:t>
+      </w:r>
+    </w:p>
+    <w:p>
+      <w:pPr>
+        <w:pStyle w:val="ListParagraph"/>
+        <w:spacing w:line="360" w:lineRule="auto"/>
+        <w:ind w:left="1080"/>
+        <w:jc w:val="both"/>
+        <w:rPr>
+          <w:rFonts w:ascii="Calibri" w:eastAsia="Calibri" w:hAnsi="Calibri" w:cs="Calibri"/>
+        </w:rPr>
+      </w:pPr>
+      <w:r>
+        <w:rPr>
+          <w:rFonts w:ascii="Calibri" w:eastAsia="Calibri" w:hAnsi="Calibri" w:cs="Calibri"/>
+        </w:rPr>
+        <w:t>set salary = salary +(salary*10)/100;</w:t>
+      </w:r>
+    </w:p>
+    <w:p>
+      <w:pPr>
+        <w:pStyle w:val="ListParagraph"/>
+        <w:spacing w:line="360" w:lineRule="auto"/>
+        <w:ind w:left="1080"/>
+        <w:jc w:val="both"/>
+        <w:rPr>
+          <w:rFonts w:ascii="Calibri" w:eastAsia="Calibri" w:hAnsi="Calibri" w:cs="Calibri"/>
+        </w:rPr>
+      </w:pPr>
+      <w:r>
+        <w:rPr>
+          <w:rFonts w:ascii="Calibri" w:eastAsia="Calibri" w:hAnsi="Calibri" w:cs="Calibri"/>
+          <w:noProof/>
+        </w:rPr>
         <w:lastRenderedPageBreak/>
-        <w:t>Write an update statement to increase the employee salary by 10 %</w:t>
-      </w:r>
-    </w:p>
-    <w:p>
-      <w:pPr>
-        <w:pStyle w:val="ListParagraph"/>
-        <w:spacing w:line="360" w:lineRule="auto"/>
-        <w:ind w:left="1080"/>
-        <w:jc w:val="both"/>
-        <w:rPr>
-          <w:rFonts w:ascii="Calibri" w:eastAsia="Calibri" w:hAnsi="Calibri" w:cs="Calibri"/>
-        </w:rPr>
-      </w:pPr>
-      <w:r>
-        <w:rPr>
-          <w:rFonts w:ascii="Calibri" w:eastAsia="Calibri" w:hAnsi="Calibri" w:cs="Calibri"/>
-        </w:rPr>
-        <w:t>update employee</w:t>
-      </w:r>
-    </w:p>
-    <w:p>
-      <w:pPr>
-        <w:pStyle w:val="ListParagraph"/>
-        <w:spacing w:line="360" w:lineRule="auto"/>
-        <w:ind w:left="1080"/>
-        <w:jc w:val="both"/>
-        <w:rPr>
-          <w:rFonts w:ascii="Calibri" w:eastAsia="Calibri" w:hAnsi="Calibri" w:cs="Calibri"/>
-        </w:rPr>
-      </w:pPr>
-      <w:r>
-        <w:rPr>
-          <w:rFonts w:ascii="Calibri" w:eastAsia="Calibri" w:hAnsi="Calibri" w:cs="Calibri"/>
-        </w:rPr>
-        <w:t>set salary = salary +(salary*10)/100;</w:t>
-      </w:r>
-    </w:p>
-    <w:p>
-      <w:pPr>
-        <w:pStyle w:val="ListParagraph"/>
-        <w:spacing w:line="360" w:lineRule="auto"/>
-        <w:ind w:left="1080"/>
-        <w:jc w:val="both"/>
-        <w:rPr>
-          <w:rFonts w:ascii="Calibri" w:eastAsia="Calibri" w:hAnsi="Calibri" w:cs="Calibri"/>
-        </w:rPr>
-      </w:pPr>
-      <w:r>
-        <w:rPr>
-          <w:rFonts w:ascii="Calibri" w:eastAsia="Calibri" w:hAnsi="Calibri" w:cs="Calibri"/>
-        </w:rPr>
         <w:drawing>
           <wp:inline distT="0" distB="0" distL="0" distR="0" wp14:anchorId="7F88578E" wp14:editId="56E144E1">
             <wp:extent cx="5943600" cy="1889760"/>
@@ -5468,7 +5204,7 @@
         <w:rPr>
           <w:rFonts w:ascii="Calibri" w:eastAsia="Calibri" w:hAnsi="Calibri" w:cs="Calibri"/>
         </w:rPr>
-        <w:t>delete from employee</w:t>
+        <w:t>delete from department</w:t>
       </w:r>
     </w:p>
     <w:p>
@@ -5485,21 +5221,7 @@
         <w:rPr>
           <w:rFonts w:ascii="Calibri" w:eastAsia="Calibri" w:hAnsi="Calibri" w:cs="Calibri"/>
         </w:rPr>
-        <w:t xml:space="preserve">where </w:t>
-      </w:r>
-      <w:proofErr w:type="spellStart"/>
-      <w:r>
-        <w:rPr>
-          <w:rFonts w:ascii="Calibri" w:eastAsia="Calibri" w:hAnsi="Calibri" w:cs="Calibri"/>
-        </w:rPr>
-        <w:t>dept_no</w:t>
-      </w:r>
-      <w:proofErr w:type="spellEnd"/>
-      <w:r>
-        <w:rPr>
-          <w:rFonts w:ascii="Calibri" w:eastAsia="Calibri" w:hAnsi="Calibri" w:cs="Calibri"/>
-        </w:rPr>
-        <w:t>=30;</w:t>
+        <w:t>where Loc='Chennai';</w:t>
       </w:r>
     </w:p>
     <w:p>
@@ -5527,9 +5249,27 @@
         <w:rPr>
           <w:rFonts w:ascii="Calibri" w:eastAsia="Calibri" w:hAnsi="Calibri" w:cs="Calibri"/>
         </w:rPr>
+        <w:t>select *from department;</w:t>
+      </w:r>
+    </w:p>
+    <w:p>
+      <w:pPr>
+        <w:pStyle w:val="ListParagraph"/>
+        <w:spacing w:line="360" w:lineRule="auto"/>
+        <w:ind w:left="1080"/>
+        <w:jc w:val="both"/>
+        <w:rPr>
+          <w:rFonts w:ascii="Calibri" w:eastAsia="Calibri" w:hAnsi="Calibri" w:cs="Calibri"/>
+        </w:rPr>
+      </w:pPr>
+      <w:r>
+        <w:rPr>
+          <w:rFonts w:ascii="Calibri" w:eastAsia="Calibri" w:hAnsi="Calibri" w:cs="Calibri"/>
+          <w:noProof/>
+        </w:rPr>
         <w:drawing>
-          <wp:inline distT="0" distB="0" distL="0" distR="0" wp14:anchorId="25CC2FCF" wp14:editId="49C7D604">
-            <wp:extent cx="5943600" cy="1510030"/>
+          <wp:inline distT="0" distB="0" distL="0" distR="0" wp14:anchorId="25CC2FCF" wp14:editId="760AFEF6">
+            <wp:extent cx="4447725" cy="1510030"/>
             <wp:effectExtent l="0" t="0" r="0" b="0"/>
             <wp:docPr id="10" name="Picture 10"/>
             <wp:cNvGraphicFramePr>
@@ -5539,11 +5279,17 @@
               <a:graphicData uri="http://schemas.openxmlformats.org/drawingml/2006/picture">
                 <pic:pic xmlns:pic="http://schemas.openxmlformats.org/drawingml/2006/picture">
                   <pic:nvPicPr>
-                    <pic:cNvPr id="1" name=""/>
+                    <pic:cNvPr id="10" name="Picture 10"/>
                     <pic:cNvPicPr/>
                   </pic:nvPicPr>
                   <pic:blipFill>
-                    <a:blip r:embed="rId14"/>
+                    <a:blip r:embed="rId14">
+                      <a:extLst>
+                        <a:ext uri="{28A0092B-C50C-407E-A947-70E740481C1C}">
+                          <a14:useLocalDpi xmlns:a14="http://schemas.microsoft.com/office/drawing/2010/main" val="0"/>
+                        </a:ext>
+                      </a:extLst>
+                    </a:blip>
                     <a:stretch>
                       <a:fillRect/>
                     </a:stretch>
@@ -5551,7 +5297,7 @@
                   <pic:spPr>
                     <a:xfrm>
                       <a:off x="0" y="0"/>
-                      <a:ext cx="5943600" cy="1510030"/>
+                      <a:ext cx="4447725" cy="1510030"/>
                     </a:xfrm>
                     <a:prstGeom prst="rect">
                       <a:avLst/>
@@ -5627,14 +5373,12 @@
         <w:t>comission</w:t>
       </w:r>
       <w:proofErr w:type="spellEnd"/>
-      <w:proofErr w:type="gramStart"/>
       <w:r>
         <w:rPr>
           <w:rFonts w:ascii="Calibri" w:eastAsia="Calibri" w:hAnsi="Calibri" w:cs="Calibri"/>
         </w:rPr>
         <w:t>) .</w:t>
       </w:r>
-      <w:proofErr w:type="gramEnd"/>
     </w:p>
     <w:p>
       <w:pPr>
@@ -5653,7 +5397,6 @@
         <w:t xml:space="preserve">select </w:t>
       </w:r>
       <w:proofErr w:type="spellStart"/>
-      <w:proofErr w:type="gramStart"/>
       <w:r>
         <w:rPr>
           <w:rFonts w:ascii="Calibri" w:eastAsia="Calibri" w:hAnsi="Calibri" w:cs="Calibri"/>
@@ -5665,14 +5408,7 @@
         <w:rPr>
           <w:rFonts w:ascii="Calibri" w:eastAsia="Calibri" w:hAnsi="Calibri" w:cs="Calibri"/>
         </w:rPr>
-        <w:t>,(</w:t>
-      </w:r>
-      <w:proofErr w:type="gramEnd"/>
-      <w:r>
-        <w:rPr>
-          <w:rFonts w:ascii="Calibri" w:eastAsia="Calibri" w:hAnsi="Calibri" w:cs="Calibri"/>
-        </w:rPr>
-        <w:t>salary+(salary*</w:t>
+        <w:t>,(salary+(salary*</w:t>
       </w:r>
       <w:proofErr w:type="spellStart"/>
       <w:r>
@@ -5727,6 +5463,7 @@
       <w:r>
         <w:rPr>
           <w:rFonts w:ascii="Calibri" w:eastAsia="Calibri" w:hAnsi="Calibri" w:cs="Calibri"/>
+          <w:noProof/>
         </w:rPr>
         <w:lastRenderedPageBreak/>
         <w:drawing>
@@ -5808,21 +5545,7 @@
         <w:rPr>
           <w:rFonts w:ascii="Calibri" w:eastAsia="Calibri" w:hAnsi="Calibri" w:cs="Calibri"/>
         </w:rPr>
-        <w:t xml:space="preserve"> of Emp table </w:t>
-      </w:r>
-      <w:proofErr w:type="gramStart"/>
-      <w:r>
-        <w:rPr>
-          <w:rFonts w:ascii="Calibri" w:eastAsia="Calibri" w:hAnsi="Calibri" w:cs="Calibri"/>
-        </w:rPr>
-        <w:t>from  100</w:t>
-      </w:r>
-      <w:proofErr w:type="gramEnd"/>
-      <w:r>
-        <w:rPr>
-          <w:rFonts w:ascii="Calibri" w:eastAsia="Calibri" w:hAnsi="Calibri" w:cs="Calibri"/>
-        </w:rPr>
-        <w:t xml:space="preserve"> to 250 using ALTER statement</w:t>
+        <w:t xml:space="preserve"> of Emp table from  100 to 250 using ALTER statement</w:t>
       </w:r>
     </w:p>
     <w:p>
@@ -5870,21 +5593,7 @@
         <w:rPr>
           <w:rFonts w:ascii="Calibri" w:eastAsia="Calibri" w:hAnsi="Calibri" w:cs="Calibri"/>
         </w:rPr>
-        <w:t xml:space="preserve"> type </w:t>
-      </w:r>
-      <w:proofErr w:type="gramStart"/>
-      <w:r>
-        <w:rPr>
-          <w:rFonts w:ascii="Calibri" w:eastAsia="Calibri" w:hAnsi="Calibri" w:cs="Calibri"/>
-        </w:rPr>
-        <w:t>varchar(</w:t>
-      </w:r>
-      <w:proofErr w:type="gramEnd"/>
-      <w:r>
-        <w:rPr>
-          <w:rFonts w:ascii="Calibri" w:eastAsia="Calibri" w:hAnsi="Calibri" w:cs="Calibri"/>
-        </w:rPr>
-        <w:t>250);</w:t>
+        <w:t xml:space="preserve"> type varchar(250);</w:t>
       </w:r>
     </w:p>
     <w:p>
@@ -5911,6 +5620,7 @@
       <w:r>
         <w:rPr>
           <w:rFonts w:ascii="Calibri" w:eastAsia="Calibri" w:hAnsi="Calibri" w:cs="Calibri"/>
+          <w:noProof/>
         </w:rPr>
         <w:drawing>
           <wp:inline distT="0" distB="0" distL="0" distR="0" wp14:anchorId="703692CF" wp14:editId="2D0321C9">
@@ -6012,21 +5722,7 @@
         <w:rPr>
           <w:rFonts w:ascii="Calibri" w:eastAsia="Calibri" w:hAnsi="Calibri" w:cs="Calibri"/>
         </w:rPr>
-        <w:t xml:space="preserve">select </w:t>
-      </w:r>
-      <w:proofErr w:type="gramStart"/>
-      <w:r>
-        <w:rPr>
-          <w:rFonts w:ascii="Calibri" w:eastAsia="Calibri" w:hAnsi="Calibri" w:cs="Calibri"/>
-        </w:rPr>
-        <w:t>now(</w:t>
-      </w:r>
-      <w:proofErr w:type="gramEnd"/>
-      <w:r>
-        <w:rPr>
-          <w:rFonts w:ascii="Calibri" w:eastAsia="Calibri" w:hAnsi="Calibri" w:cs="Calibri"/>
-        </w:rPr>
-        <w:t>);</w:t>
+        <w:t>select now();</w:t>
       </w:r>
     </w:p>
     <w:p>
@@ -6042,6 +5738,7 @@
       <w:r>
         <w:rPr>
           <w:rFonts w:ascii="Calibri" w:eastAsia="Calibri" w:hAnsi="Calibri" w:cs="Calibri"/>
+          <w:noProof/>
         </w:rPr>
         <w:drawing>
           <wp:inline distT="0" distB="0" distL="0" distR="0" wp14:anchorId="37E0C9A6" wp14:editId="45A4AB96">
@@ -6155,16 +5852,8 @@
         <w:rPr>
           <w:rFonts w:ascii="Calibri" w:eastAsia="Calibri" w:hAnsi="Calibri" w:cs="Calibri"/>
         </w:rPr>
-        <w:t xml:space="preserve">create table </w:t>
-      </w:r>
-      <w:proofErr w:type="gramStart"/>
-      <w:r>
-        <w:rPr>
-          <w:rFonts w:ascii="Calibri" w:eastAsia="Calibri" w:hAnsi="Calibri" w:cs="Calibri"/>
-        </w:rPr>
-        <w:t>student(</w:t>
-      </w:r>
-      <w:proofErr w:type="gramEnd"/>
+        <w:t>create table student(</w:t>
+      </w:r>
     </w:p>
     <w:p>
       <w:pPr>
@@ -6213,21 +5902,7 @@
         <w:rPr>
           <w:rFonts w:ascii="Calibri" w:eastAsia="Calibri" w:hAnsi="Calibri" w:cs="Calibri"/>
         </w:rPr>
-        <w:t xml:space="preserve"> </w:t>
-      </w:r>
-      <w:proofErr w:type="gramStart"/>
-      <w:r>
-        <w:rPr>
-          <w:rFonts w:ascii="Calibri" w:eastAsia="Calibri" w:hAnsi="Calibri" w:cs="Calibri"/>
-        </w:rPr>
-        <w:t>varchar(</w:t>
-      </w:r>
-      <w:proofErr w:type="gramEnd"/>
-      <w:r>
-        <w:rPr>
-          <w:rFonts w:ascii="Calibri" w:eastAsia="Calibri" w:hAnsi="Calibri" w:cs="Calibri"/>
-        </w:rPr>
-        <w:t>20),</w:t>
+        <w:t xml:space="preserve"> varchar(20),</w:t>
       </w:r>
     </w:p>
     <w:p>
@@ -6252,21 +5927,7 @@
         <w:rPr>
           <w:rFonts w:ascii="Calibri" w:eastAsia="Calibri" w:hAnsi="Calibri" w:cs="Calibri"/>
         </w:rPr>
-        <w:t xml:space="preserve"> </w:t>
-      </w:r>
-      <w:proofErr w:type="gramStart"/>
-      <w:r>
-        <w:rPr>
-          <w:rFonts w:ascii="Calibri" w:eastAsia="Calibri" w:hAnsi="Calibri" w:cs="Calibri"/>
-        </w:rPr>
-        <w:t>varchar(</w:t>
-      </w:r>
-      <w:proofErr w:type="gramEnd"/>
-      <w:r>
-        <w:rPr>
-          <w:rFonts w:ascii="Calibri" w:eastAsia="Calibri" w:hAnsi="Calibri" w:cs="Calibri"/>
-        </w:rPr>
-        <w:t>20),</w:t>
+        <w:t xml:space="preserve"> varchar(20),</w:t>
       </w:r>
     </w:p>
     <w:p>
@@ -6308,21 +5969,7 @@
         <w:rPr>
           <w:rFonts w:ascii="Calibri" w:eastAsia="Calibri" w:hAnsi="Calibri" w:cs="Calibri"/>
         </w:rPr>
-        <w:t xml:space="preserve"> </w:t>
-      </w:r>
-      <w:proofErr w:type="gramStart"/>
-      <w:r>
-        <w:rPr>
-          <w:rFonts w:ascii="Calibri" w:eastAsia="Calibri" w:hAnsi="Calibri" w:cs="Calibri"/>
-        </w:rPr>
-        <w:t>varchar(</w:t>
-      </w:r>
-      <w:proofErr w:type="gramEnd"/>
-      <w:r>
-        <w:rPr>
-          <w:rFonts w:ascii="Calibri" w:eastAsia="Calibri" w:hAnsi="Calibri" w:cs="Calibri"/>
-        </w:rPr>
-        <w:t>100)</w:t>
+        <w:t xml:space="preserve"> varchar(100)</w:t>
       </w:r>
     </w:p>
     <w:p>
@@ -6377,6 +6024,7 @@
       <w:r>
         <w:rPr>
           <w:rFonts w:ascii="Calibri" w:eastAsia="Calibri" w:hAnsi="Calibri" w:cs="Calibri"/>
+          <w:noProof/>
         </w:rPr>
         <w:drawing>
           <wp:inline distT="0" distB="0" distL="0" distR="0" wp14:anchorId="2EEEE1A7" wp14:editId="6F5D342B">
@@ -6477,7 +6125,7 @@
         <w:rPr>
           <w:rFonts w:ascii="Calibri" w:eastAsia="Calibri" w:hAnsi="Calibri" w:cs="Calibri"/>
         </w:rPr>
-        <w:t>select *from employee</w:t>
+        <w:t>select count(*)</w:t>
       </w:r>
     </w:p>
     <w:p>
@@ -6494,7 +6142,7 @@
         <w:rPr>
           <w:rFonts w:ascii="Calibri" w:eastAsia="Calibri" w:hAnsi="Calibri" w:cs="Calibri"/>
         </w:rPr>
-        <w:t>where salary &gt;10000;</w:t>
+        <w:t>from employee</w:t>
       </w:r>
     </w:p>
     <w:p>
@@ -6507,6 +6155,12 @@
           <w:rFonts w:ascii="Calibri" w:eastAsia="Calibri" w:hAnsi="Calibri" w:cs="Calibri"/>
         </w:rPr>
       </w:pPr>
+      <w:r>
+        <w:rPr>
+          <w:rFonts w:ascii="Calibri" w:eastAsia="Calibri" w:hAnsi="Calibri" w:cs="Calibri"/>
+        </w:rPr>
+        <w:t>where salary&gt;10000;</w:t>
+      </w:r>
     </w:p>
     <w:p>
       <w:pPr>
@@ -6521,10 +6175,11 @@
       <w:r>
         <w:rPr>
           <w:rFonts w:ascii="Calibri" w:eastAsia="Calibri" w:hAnsi="Calibri" w:cs="Calibri"/>
+          <w:noProof/>
         </w:rPr>
         <w:drawing>
-          <wp:inline distT="0" distB="0" distL="0" distR="0" wp14:anchorId="277D9FF9" wp14:editId="59EFB1E6">
-            <wp:extent cx="5943600" cy="1502410"/>
+          <wp:inline distT="0" distB="0" distL="0" distR="0" wp14:anchorId="277D9FF9" wp14:editId="650445EA">
+            <wp:extent cx="2764434" cy="1502410"/>
             <wp:effectExtent l="0" t="0" r="0" b="2540"/>
             <wp:docPr id="15" name="Picture 15"/>
             <wp:cNvGraphicFramePr>
@@ -6534,11 +6189,17 @@
               <a:graphicData uri="http://schemas.openxmlformats.org/drawingml/2006/picture">
                 <pic:pic xmlns:pic="http://schemas.openxmlformats.org/drawingml/2006/picture">
                   <pic:nvPicPr>
-                    <pic:cNvPr id="1" name=""/>
+                    <pic:cNvPr id="15" name="Picture 15"/>
                     <pic:cNvPicPr/>
                   </pic:nvPicPr>
                   <pic:blipFill>
-                    <a:blip r:embed="rId19"/>
+                    <a:blip r:embed="rId19">
+                      <a:extLst>
+                        <a:ext uri="{28A0092B-C50C-407E-A947-70E740481C1C}">
+                          <a14:useLocalDpi xmlns:a14="http://schemas.microsoft.com/office/drawing/2010/main" val="0"/>
+                        </a:ext>
+                      </a:extLst>
+                    </a:blip>
                     <a:stretch>
                       <a:fillRect/>
                     </a:stretch>
@@ -6546,7 +6207,7 @@
                   <pic:spPr>
                     <a:xfrm>
                       <a:off x="0" y="0"/>
-                      <a:ext cx="5943600" cy="1502410"/>
+                      <a:ext cx="2764434" cy="1502410"/>
                     </a:xfrm>
                     <a:prstGeom prst="rect">
                       <a:avLst/>
@@ -6615,21 +6276,7 @@
         <w:rPr>
           <w:rFonts w:ascii="Calibri" w:eastAsia="Calibri" w:hAnsi="Calibri" w:cs="Calibri"/>
         </w:rPr>
-        <w:t>select min(salary</w:t>
-      </w:r>
-      <w:proofErr w:type="gramStart"/>
-      <w:r>
-        <w:rPr>
-          <w:rFonts w:ascii="Calibri" w:eastAsia="Calibri" w:hAnsi="Calibri" w:cs="Calibri"/>
-        </w:rPr>
-        <w:t>),max</w:t>
-      </w:r>
-      <w:proofErr w:type="gramEnd"/>
-      <w:r>
-        <w:rPr>
-          <w:rFonts w:ascii="Calibri" w:eastAsia="Calibri" w:hAnsi="Calibri" w:cs="Calibri"/>
-        </w:rPr>
-        <w:t>(salary),avg(salary)</w:t>
+        <w:t>select min(salary),max(salary),avg(salary)</w:t>
       </w:r>
     </w:p>
     <w:p>
@@ -6662,6 +6309,7 @@
       <w:r>
         <w:rPr>
           <w:rFonts w:ascii="Calibri" w:eastAsia="Calibri" w:hAnsi="Calibri" w:cs="Calibri"/>
+          <w:noProof/>
         </w:rPr>
         <w:lastRenderedPageBreak/>
         <w:drawing>
@@ -6749,26 +6397,105 @@
         <w:t xml:space="preserve">select </w:t>
       </w:r>
       <w:proofErr w:type="spellStart"/>
-      <w:proofErr w:type="gramStart"/>
+      <w:r>
+        <w:rPr>
+          <w:rFonts w:ascii="Calibri" w:eastAsia="Calibri" w:hAnsi="Calibri" w:cs="Calibri"/>
+        </w:rPr>
+        <w:t>department.Loc,count</w:t>
+      </w:r>
+      <w:proofErr w:type="spellEnd"/>
+      <w:r>
+        <w:rPr>
+          <w:rFonts w:ascii="Calibri" w:eastAsia="Calibri" w:hAnsi="Calibri" w:cs="Calibri"/>
+        </w:rPr>
+        <w:t>(*) as count</w:t>
+      </w:r>
+    </w:p>
+    <w:p>
+      <w:pPr>
+        <w:pStyle w:val="ListParagraph"/>
+        <w:spacing w:line="360" w:lineRule="auto"/>
+        <w:ind w:left="1080"/>
+        <w:jc w:val="both"/>
+        <w:rPr>
+          <w:rFonts w:ascii="Calibri" w:eastAsia="Calibri" w:hAnsi="Calibri" w:cs="Calibri"/>
+        </w:rPr>
+      </w:pPr>
+      <w:r>
+        <w:rPr>
+          <w:rFonts w:ascii="Calibri" w:eastAsia="Calibri" w:hAnsi="Calibri" w:cs="Calibri"/>
+        </w:rPr>
+        <w:t>from employee</w:t>
+      </w:r>
+    </w:p>
+    <w:p>
+      <w:pPr>
+        <w:pStyle w:val="ListParagraph"/>
+        <w:spacing w:line="360" w:lineRule="auto"/>
+        <w:ind w:left="1080"/>
+        <w:jc w:val="both"/>
+        <w:rPr>
+          <w:rFonts w:ascii="Calibri" w:eastAsia="Calibri" w:hAnsi="Calibri" w:cs="Calibri"/>
+        </w:rPr>
+      </w:pPr>
+      <w:r>
+        <w:rPr>
+          <w:rFonts w:ascii="Calibri" w:eastAsia="Calibri" w:hAnsi="Calibri" w:cs="Calibri"/>
+        </w:rPr>
+        <w:t xml:space="preserve">inner join department on </w:t>
+      </w:r>
+      <w:proofErr w:type="spellStart"/>
+      <w:r>
+        <w:rPr>
+          <w:rFonts w:ascii="Calibri" w:eastAsia="Calibri" w:hAnsi="Calibri" w:cs="Calibri"/>
+        </w:rPr>
+        <w:t>employee.dept_no</w:t>
+      </w:r>
+      <w:proofErr w:type="spellEnd"/>
+      <w:r>
+        <w:rPr>
+          <w:rFonts w:ascii="Calibri" w:eastAsia="Calibri" w:hAnsi="Calibri" w:cs="Calibri"/>
+        </w:rPr>
+        <w:t>=</w:t>
+      </w:r>
+      <w:proofErr w:type="spellStart"/>
+      <w:r>
+        <w:rPr>
+          <w:rFonts w:ascii="Calibri" w:eastAsia="Calibri" w:hAnsi="Calibri" w:cs="Calibri"/>
+        </w:rPr>
+        <w:t>department.dept_no</w:t>
+      </w:r>
+      <w:proofErr w:type="spellEnd"/>
+    </w:p>
+    <w:p>
+      <w:pPr>
+        <w:pStyle w:val="ListParagraph"/>
+        <w:spacing w:line="360" w:lineRule="auto"/>
+        <w:ind w:left="1080"/>
+        <w:jc w:val="both"/>
+        <w:rPr>
+          <w:rFonts w:ascii="Calibri" w:eastAsia="Calibri" w:hAnsi="Calibri" w:cs="Calibri"/>
+        </w:rPr>
+      </w:pPr>
+      <w:r>
+        <w:rPr>
+          <w:rFonts w:ascii="Calibri" w:eastAsia="Calibri" w:hAnsi="Calibri" w:cs="Calibri"/>
+        </w:rPr>
+        <w:t xml:space="preserve">group by </w:t>
+      </w:r>
+      <w:proofErr w:type="spellStart"/>
       <w:r>
         <w:rPr>
           <w:rFonts w:ascii="Calibri" w:eastAsia="Calibri" w:hAnsi="Calibri" w:cs="Calibri"/>
         </w:rPr>
         <w:t>department.Loc</w:t>
       </w:r>
-      <w:proofErr w:type="gramEnd"/>
-      <w:r>
-        <w:rPr>
-          <w:rFonts w:ascii="Calibri" w:eastAsia="Calibri" w:hAnsi="Calibri" w:cs="Calibri"/>
-        </w:rPr>
-        <w:t>,count</w:t>
-      </w:r>
       <w:proofErr w:type="spellEnd"/>
       <w:r>
         <w:rPr>
           <w:rFonts w:ascii="Calibri" w:eastAsia="Calibri" w:hAnsi="Calibri" w:cs="Calibri"/>
         </w:rPr>
-        <w:t>(*) as count</w:t>
+        <w:t>;</w:t>
       </w:r>
     </w:p>
     <w:p>
@@ -6784,103 +6511,7 @@
       <w:r>
         <w:rPr>
           <w:rFonts w:ascii="Calibri" w:eastAsia="Calibri" w:hAnsi="Calibri" w:cs="Calibri"/>
-        </w:rPr>
-        <w:t>from employee</w:t>
-      </w:r>
-    </w:p>
-    <w:p>
-      <w:pPr>
-        <w:pStyle w:val="ListParagraph"/>
-        <w:spacing w:line="360" w:lineRule="auto"/>
-        <w:ind w:left="1080"/>
-        <w:jc w:val="both"/>
-        <w:rPr>
-          <w:rFonts w:ascii="Calibri" w:eastAsia="Calibri" w:hAnsi="Calibri" w:cs="Calibri"/>
-        </w:rPr>
-      </w:pPr>
-      <w:r>
-        <w:rPr>
-          <w:rFonts w:ascii="Calibri" w:eastAsia="Calibri" w:hAnsi="Calibri" w:cs="Calibri"/>
-        </w:rPr>
-        <w:t xml:space="preserve">inner join department on </w:t>
-      </w:r>
-      <w:proofErr w:type="spellStart"/>
-      <w:proofErr w:type="gramStart"/>
-      <w:r>
-        <w:rPr>
-          <w:rFonts w:ascii="Calibri" w:eastAsia="Calibri" w:hAnsi="Calibri" w:cs="Calibri"/>
-        </w:rPr>
-        <w:t>employee.dept</w:t>
-      </w:r>
-      <w:proofErr w:type="gramEnd"/>
-      <w:r>
-        <w:rPr>
-          <w:rFonts w:ascii="Calibri" w:eastAsia="Calibri" w:hAnsi="Calibri" w:cs="Calibri"/>
-        </w:rPr>
-        <w:t>_no</w:t>
-      </w:r>
-      <w:proofErr w:type="spellEnd"/>
-      <w:r>
-        <w:rPr>
-          <w:rFonts w:ascii="Calibri" w:eastAsia="Calibri" w:hAnsi="Calibri" w:cs="Calibri"/>
-        </w:rPr>
-        <w:t>=</w:t>
-      </w:r>
-      <w:proofErr w:type="spellStart"/>
-      <w:r>
-        <w:rPr>
-          <w:rFonts w:ascii="Calibri" w:eastAsia="Calibri" w:hAnsi="Calibri" w:cs="Calibri"/>
-        </w:rPr>
-        <w:t>department.dept_no</w:t>
-      </w:r>
-      <w:proofErr w:type="spellEnd"/>
-    </w:p>
-    <w:p>
-      <w:pPr>
-        <w:pStyle w:val="ListParagraph"/>
-        <w:spacing w:line="360" w:lineRule="auto"/>
-        <w:ind w:left="1080"/>
-        <w:jc w:val="both"/>
-        <w:rPr>
-          <w:rFonts w:ascii="Calibri" w:eastAsia="Calibri" w:hAnsi="Calibri" w:cs="Calibri"/>
-        </w:rPr>
-      </w:pPr>
-      <w:r>
-        <w:rPr>
-          <w:rFonts w:ascii="Calibri" w:eastAsia="Calibri" w:hAnsi="Calibri" w:cs="Calibri"/>
-        </w:rPr>
-        <w:t xml:space="preserve">group by </w:t>
-      </w:r>
-      <w:proofErr w:type="spellStart"/>
-      <w:proofErr w:type="gramStart"/>
-      <w:r>
-        <w:rPr>
-          <w:rFonts w:ascii="Calibri" w:eastAsia="Calibri" w:hAnsi="Calibri" w:cs="Calibri"/>
-        </w:rPr>
-        <w:t>department.Loc</w:t>
-      </w:r>
-      <w:proofErr w:type="spellEnd"/>
-      <w:proofErr w:type="gramEnd"/>
-      <w:r>
-        <w:rPr>
-          <w:rFonts w:ascii="Calibri" w:eastAsia="Calibri" w:hAnsi="Calibri" w:cs="Calibri"/>
-        </w:rPr>
-        <w:t>;</w:t>
-      </w:r>
-    </w:p>
-    <w:p>
-      <w:pPr>
-        <w:pStyle w:val="ListParagraph"/>
-        <w:spacing w:line="360" w:lineRule="auto"/>
-        <w:ind w:left="1080"/>
-        <w:jc w:val="both"/>
-        <w:rPr>
-          <w:rFonts w:ascii="Calibri" w:eastAsia="Calibri" w:hAnsi="Calibri" w:cs="Calibri"/>
-        </w:rPr>
-      </w:pPr>
-      <w:r>
-        <w:rPr>
-          <w:rFonts w:ascii="Calibri" w:eastAsia="Calibri" w:hAnsi="Calibri" w:cs="Calibri"/>
+          <w:noProof/>
         </w:rPr>
         <w:drawing>
           <wp:inline distT="0" distB="0" distL="0" distR="0" wp14:anchorId="50CB5E95" wp14:editId="24F8679A">
@@ -7050,6 +6681,7 @@
       <w:r>
         <w:rPr>
           <w:rFonts w:ascii="Calibri" w:eastAsia="Calibri" w:hAnsi="Calibri" w:cs="Calibri"/>
+          <w:noProof/>
         </w:rPr>
         <w:drawing>
           <wp:inline distT="0" distB="0" distL="0" distR="0" wp14:anchorId="5222BCB7" wp14:editId="19AEAB33">
@@ -7117,16 +6749,8 @@
           <w:rFonts w:ascii="Calibri" w:eastAsia="Calibri" w:hAnsi="Calibri" w:cs="Calibri"/>
         </w:rPr>
         <w:lastRenderedPageBreak/>
-        <w:t xml:space="preserve">Write a statement to create a new </w:t>
-      </w:r>
-      <w:proofErr w:type="gramStart"/>
-      <w:r>
-        <w:rPr>
-          <w:rFonts w:ascii="Calibri" w:eastAsia="Calibri" w:hAnsi="Calibri" w:cs="Calibri"/>
-        </w:rPr>
-        <w:t>table(</w:t>
-      </w:r>
-      <w:proofErr w:type="gramEnd"/>
+        <w:t>Write a statement to create a new table(</w:t>
+      </w:r>
       <w:r>
         <w:rPr>
           <w:rFonts w:ascii="Calibri" w:eastAsia="Calibri" w:hAnsi="Calibri" w:cs="Calibri"/>
@@ -7215,6 +6839,7 @@
       <w:r>
         <w:rPr>
           <w:rFonts w:ascii="Calibri" w:eastAsia="Calibri" w:hAnsi="Calibri" w:cs="Calibri"/>
+          <w:noProof/>
         </w:rPr>
         <w:drawing>
           <wp:inline distT="0" distB="0" distL="0" distR="0" wp14:anchorId="583CEE2E" wp14:editId="150E3EAC">
@@ -7323,21 +6948,7 @@
         <w:rPr>
           <w:rFonts w:ascii="Calibri" w:eastAsia="Calibri" w:hAnsi="Calibri" w:cs="Calibri"/>
         </w:rPr>
-        <w:t>(</w:t>
-      </w:r>
-      <w:proofErr w:type="gramStart"/>
-      <w:r>
-        <w:rPr>
-          <w:rFonts w:ascii="Calibri" w:eastAsia="Calibri" w:hAnsi="Calibri" w:cs="Calibri"/>
-        </w:rPr>
-        <w:t>substring(</w:t>
-      </w:r>
-      <w:proofErr w:type="gramEnd"/>
-      <w:r>
-        <w:rPr>
-          <w:rFonts w:ascii="Calibri" w:eastAsia="Calibri" w:hAnsi="Calibri" w:cs="Calibri"/>
-        </w:rPr>
-        <w:t xml:space="preserve">Ename,1,3),salary) as </w:t>
+        <w:t xml:space="preserve">(substring(Ename,1,3),salary) as </w:t>
       </w:r>
       <w:proofErr w:type="spellStart"/>
       <w:r>
@@ -7378,6 +6989,7 @@
       <w:r>
         <w:rPr>
           <w:rFonts w:ascii="Calibri" w:eastAsia="Calibri" w:hAnsi="Calibri" w:cs="Calibri"/>
+          <w:noProof/>
         </w:rPr>
         <w:drawing>
           <wp:inline distT="0" distB="0" distL="0" distR="0" wp14:anchorId="331A59BD" wp14:editId="14F176DD">
@@ -7723,7 +7335,6 @@
         <w:t xml:space="preserve"> FROM department WHERE </w:t>
       </w:r>
       <w:proofErr w:type="spellStart"/>
-      <w:proofErr w:type="gramStart"/>
       <w:r>
         <w:rPr>
           <w:rFonts w:ascii="Calibri" w:eastAsia="Calibri" w:hAnsi="Calibri" w:cs="Calibri"/>
@@ -7731,7 +7342,6 @@
         <w:t>department.Loc</w:t>
       </w:r>
       <w:proofErr w:type="spellEnd"/>
-      <w:proofErr w:type="gramEnd"/>
       <w:r>
         <w:rPr>
           <w:rFonts w:ascii="Calibri" w:eastAsia="Calibri" w:hAnsi="Calibri" w:cs="Calibri"/>
@@ -7763,6 +7373,7 @@
       <w:r>
         <w:rPr>
           <w:rFonts w:ascii="Calibri" w:eastAsia="Calibri" w:hAnsi="Calibri" w:cs="Calibri"/>
+          <w:noProof/>
         </w:rPr>
         <w:drawing>
           <wp:inline distT="0" distB="0" distL="0" distR="0" wp14:anchorId="1C73054B" wp14:editId="039EBF54">
@@ -7825,32 +7436,16 @@
           <w:rFonts w:ascii="Calibri" w:eastAsia="Calibri" w:hAnsi="Calibri" w:cs="Calibri"/>
           <w:b/>
         </w:rPr>
-        <w:t xml:space="preserve">       23) Write the query to get the employee details whose name started </w:t>
-      </w:r>
-      <w:proofErr w:type="gramStart"/>
-      <w:r>
+        <w:t xml:space="preserve">       23) Write the query to get the employee details whose name started within  any letter between  A and K</w:t>
+      </w:r>
+    </w:p>
+    <w:p>
+      <w:pPr>
+        <w:spacing w:line="240" w:lineRule="auto"/>
         <w:rPr>
           <w:rFonts w:ascii="Calibri" w:eastAsia="Calibri" w:hAnsi="Calibri" w:cs="Calibri"/>
           <w:b/>
         </w:rPr>
-        <w:t>within  any</w:t>
-      </w:r>
-      <w:proofErr w:type="gramEnd"/>
-      <w:r>
-        <w:rPr>
-          <w:rFonts w:ascii="Calibri" w:eastAsia="Calibri" w:hAnsi="Calibri" w:cs="Calibri"/>
-          <w:b/>
-        </w:rPr>
-        <w:t xml:space="preserve"> letter between  A and K</w:t>
-      </w:r>
-    </w:p>
-    <w:p>
-      <w:pPr>
-        <w:spacing w:line="240" w:lineRule="auto"/>
-        <w:rPr>
-          <w:rFonts w:ascii="Calibri" w:eastAsia="Calibri" w:hAnsi="Calibri" w:cs="Calibri"/>
-          <w:b/>
-        </w:rPr>
       </w:pPr>
     </w:p>
     <w:p>
@@ -7946,6 +7541,7 @@
       <w:r>
         <w:rPr>
           <w:rFonts w:ascii="Calibri" w:eastAsia="Calibri" w:hAnsi="Calibri" w:cs="Calibri"/>
+          <w:noProof/>
         </w:rPr>
         <w:drawing>
           <wp:inline distT="0" distB="0" distL="0" distR="0" wp14:anchorId="7B978264" wp14:editId="7E722D89">
@@ -8144,9 +7740,9 @@
           <w:sz w:val="24"/>
           <w:szCs w:val="24"/>
         </w:rPr>
-        <w:t>(</w:t>
-      </w:r>
-      <w:proofErr w:type="gramStart"/>
+        <w:t xml:space="preserve">(select </w:t>
+      </w:r>
+      <w:proofErr w:type="spellStart"/>
       <w:r>
         <w:rPr>
           <w:rFonts w:ascii="Calibri" w:eastAsia="Calibri" w:hAnsi="Calibri" w:cs="Calibri"/>
@@ -8154,9 +7750,9 @@
           <w:sz w:val="24"/>
           <w:szCs w:val="24"/>
         </w:rPr>
-        <w:t>select</w:t>
-      </w:r>
-      <w:proofErr w:type="gramEnd"/>
+        <w:t>EmpNo</w:t>
+      </w:r>
+      <w:proofErr w:type="spellEnd"/>
       <w:r>
         <w:rPr>
           <w:rFonts w:ascii="Calibri" w:eastAsia="Calibri" w:hAnsi="Calibri" w:cs="Calibri"/>
@@ -8164,7 +7760,7 @@
           <w:sz w:val="24"/>
           <w:szCs w:val="24"/>
         </w:rPr>
-        <w:t xml:space="preserve"> </w:t>
+        <w:t xml:space="preserve"> from employee where </w:t>
       </w:r>
       <w:proofErr w:type="spellStart"/>
       <w:r>
@@ -8174,7 +7770,7 @@
           <w:sz w:val="24"/>
           <w:szCs w:val="24"/>
         </w:rPr>
-        <w:t>EmpNo</w:t>
+        <w:t>Ename</w:t>
       </w:r>
       <w:proofErr w:type="spellEnd"/>
       <w:r>
@@ -8184,7 +7780,7 @@
           <w:sz w:val="24"/>
           <w:szCs w:val="24"/>
         </w:rPr>
-        <w:t xml:space="preserve"> from employee where </w:t>
+        <w:t>='</w:t>
       </w:r>
       <w:proofErr w:type="spellStart"/>
       <w:r>
@@ -8194,7 +7790,7 @@
           <w:sz w:val="24"/>
           <w:szCs w:val="24"/>
         </w:rPr>
-        <w:t>Ename</w:t>
+        <w:t>stefen</w:t>
       </w:r>
       <w:proofErr w:type="spellEnd"/>
       <w:r>
@@ -8204,45 +7800,28 @@
           <w:sz w:val="24"/>
           <w:szCs w:val="24"/>
         </w:rPr>
-        <w:t>='</w:t>
-      </w:r>
-      <w:proofErr w:type="spellStart"/>
-      <w:r>
+        <w:t>');</w:t>
+      </w:r>
+    </w:p>
+    <w:p>
+      <w:pPr>
+        <w:spacing w:line="240" w:lineRule="auto"/>
         <w:rPr>
           <w:rFonts w:ascii="Calibri" w:eastAsia="Calibri" w:hAnsi="Calibri" w:cs="Calibri"/>
           <w:b/>
           <w:sz w:val="24"/>
           <w:szCs w:val="24"/>
         </w:rPr>
-        <w:t>stefen</w:t>
-      </w:r>
-      <w:proofErr w:type="spellEnd"/>
-      <w:r>
-        <w:rPr>
-          <w:rFonts w:ascii="Calibri" w:eastAsia="Calibri" w:hAnsi="Calibri" w:cs="Calibri"/>
-          <w:b/>
-          <w:sz w:val="24"/>
-          <w:szCs w:val="24"/>
-        </w:rPr>
-        <w:t>');</w:t>
-      </w:r>
+      </w:pPr>
     </w:p>
     <w:p>
       <w:pPr>
         <w:spacing w:line="240" w:lineRule="auto"/>
-        <w:rPr>
-          <w:rFonts w:ascii="Calibri" w:eastAsia="Calibri" w:hAnsi="Calibri" w:cs="Calibri"/>
-          <w:b/>
-          <w:sz w:val="24"/>
-          <w:szCs w:val="24"/>
-        </w:rPr>
-      </w:pPr>
-    </w:p>
-    <w:p>
-      <w:pPr>
-        <w:spacing w:line="240" w:lineRule="auto"/>
-      </w:pPr>
-      <w:r>
+      </w:pPr>
+      <w:r>
+        <w:rPr>
+          <w:noProof/>
+        </w:rPr>
         <w:drawing>
           <wp:inline distT="0" distB="0" distL="0" distR="0" wp14:anchorId="51373FD9" wp14:editId="109D46E0">
             <wp:extent cx="5943600" cy="927100"/>
@@ -8323,35 +7902,86 @@
         <w:t xml:space="preserve">SELECT </w:t>
       </w:r>
       <w:proofErr w:type="spellStart"/>
-      <w:proofErr w:type="gramStart"/>
+      <w:r>
+        <w:t>m.Ename,count</w:t>
+      </w:r>
+      <w:proofErr w:type="spellEnd"/>
+      <w:r>
+        <w:t>(*)</w:t>
+      </w:r>
+    </w:p>
+    <w:p>
+      <w:pPr>
+        <w:spacing w:line="240" w:lineRule="auto"/>
+      </w:pPr>
+      <w:r>
+        <w:t xml:space="preserve">FROM Employee </w:t>
+      </w:r>
+      <w:proofErr w:type="spellStart"/>
+      <w:r>
+        <w:t>w,Employee</w:t>
+      </w:r>
+      <w:proofErr w:type="spellEnd"/>
+      <w:r>
+        <w:t xml:space="preserve"> m</w:t>
+      </w:r>
+    </w:p>
+    <w:p>
+      <w:pPr>
+        <w:spacing w:line="240" w:lineRule="auto"/>
+      </w:pPr>
+      <w:r>
+        <w:t xml:space="preserve">WHERE </w:t>
+      </w:r>
+      <w:proofErr w:type="spellStart"/>
+      <w:r>
+        <w:t>w.mgr</w:t>
+      </w:r>
+      <w:proofErr w:type="spellEnd"/>
+      <w:r>
+        <w:t xml:space="preserve"> = </w:t>
+      </w:r>
+      <w:proofErr w:type="spellStart"/>
+      <w:r>
+        <w:t>m.empNo</w:t>
+      </w:r>
+      <w:proofErr w:type="spellEnd"/>
+    </w:p>
+    <w:p>
+      <w:pPr>
+        <w:spacing w:line="240" w:lineRule="auto"/>
+      </w:pPr>
+      <w:r>
+        <w:t xml:space="preserve">GROUP BY </w:t>
+      </w:r>
+      <w:proofErr w:type="spellStart"/>
       <w:r>
         <w:t>m.Ename</w:t>
       </w:r>
-      <w:proofErr w:type="gramEnd"/>
-      <w:r>
-        <w:t>,count</w:t>
-      </w:r>
       <w:proofErr w:type="spellEnd"/>
-      <w:r>
-        <w:t>(*)</w:t>
-      </w:r>
     </w:p>
     <w:p>
       <w:pPr>
         <w:spacing w:line="240" w:lineRule="auto"/>
       </w:pPr>
       <w:r>
-        <w:t xml:space="preserve">FROM Employee </w:t>
+        <w:t>HAVING count(*) =</w:t>
+      </w:r>
+    </w:p>
+    <w:p>
+      <w:pPr>
+        <w:spacing w:line="240" w:lineRule="auto"/>
+      </w:pPr>
+      <w:r>
+        <w:t xml:space="preserve">  (SELECT MAX (</w:t>
       </w:r>
       <w:proofErr w:type="spellStart"/>
-      <w:proofErr w:type="gramStart"/>
-      <w:r>
-        <w:t>w,Employee</w:t>
+      <w:r>
+        <w:t>mycount</w:t>
       </w:r>
       <w:proofErr w:type="spellEnd"/>
-      <w:proofErr w:type="gramEnd"/>
-      <w:r>
-        <w:t xml:space="preserve"> m</w:t>
+      <w:r>
+        <w:t>)</w:t>
       </w:r>
     </w:p>
     <w:p>
@@ -8359,139 +7989,64 @@
         <w:spacing w:line="240" w:lineRule="auto"/>
       </w:pPr>
       <w:r>
-        <w:t xml:space="preserve">WHERE </w:t>
+        <w:t xml:space="preserve">   FROM</w:t>
+      </w:r>
+    </w:p>
+    <w:p>
+      <w:pPr>
+        <w:spacing w:line="240" w:lineRule="auto"/>
+      </w:pPr>
+      <w:r>
+        <w:t xml:space="preserve">     (SELECT COUNT(*) </w:t>
       </w:r>
       <w:proofErr w:type="spellStart"/>
       <w:r>
-        <w:t>w.mgr</w:t>
+        <w:t>mycount</w:t>
       </w:r>
       <w:proofErr w:type="spellEnd"/>
-      <w:r>
-        <w:t xml:space="preserve"> = </w:t>
+    </w:p>
+    <w:p>
+      <w:pPr>
+        <w:spacing w:line="240" w:lineRule="auto"/>
+      </w:pPr>
+      <w:r>
+        <w:t xml:space="preserve">      FROM Employee</w:t>
+      </w:r>
+    </w:p>
+    <w:p>
+      <w:pPr>
+        <w:spacing w:line="240" w:lineRule="auto"/>
+      </w:pPr>
+      <w:r>
+        <w:t xml:space="preserve">   GROUP BY </w:t>
       </w:r>
       <w:proofErr w:type="spellStart"/>
-      <w:proofErr w:type="gramStart"/>
-      <w:r>
-        <w:t>m.empNo</w:t>
+      <w:r>
+        <w:t>mgr</w:t>
       </w:r>
       <w:proofErr w:type="spellEnd"/>
-      <w:proofErr w:type="gramEnd"/>
+      <w:r>
+        <w:t>) a);</w:t>
+      </w:r>
     </w:p>
     <w:p>
       <w:pPr>
         <w:spacing w:line="240" w:lineRule="auto"/>
       </w:pPr>
-      <w:r>
-        <w:t xml:space="preserve">GROUP BY </w:t>
-      </w:r>
-      <w:proofErr w:type="spellStart"/>
-      <w:proofErr w:type="gramStart"/>
-      <w:r>
-        <w:t>m.Ename</w:t>
-      </w:r>
-      <w:proofErr w:type="spellEnd"/>
-      <w:proofErr w:type="gramEnd"/>
     </w:p>
     <w:p>
       <w:pPr>
         <w:spacing w:line="240" w:lineRule="auto"/>
       </w:pPr>
-      <w:r>
-        <w:t xml:space="preserve">HAVING </w:t>
-      </w:r>
-      <w:proofErr w:type="gramStart"/>
-      <w:r>
-        <w:t>count(</w:t>
-      </w:r>
-      <w:proofErr w:type="gramEnd"/>
-      <w:r>
-        <w:t>*) =</w:t>
-      </w:r>
     </w:p>
     <w:p>
       <w:pPr>
         <w:spacing w:line="240" w:lineRule="auto"/>
       </w:pPr>
       <w:r>
-        <w:t xml:space="preserve">  (SELECT MAX (</w:t>
-      </w:r>
-      <w:proofErr w:type="spellStart"/>
-      <w:r>
-        <w:t>mycount</w:t>
-      </w:r>
-      <w:proofErr w:type="spellEnd"/>
-      <w:r>
-        <w:t>)</w:t>
-      </w:r>
-    </w:p>
-    <w:p>
-      <w:pPr>
-        <w:spacing w:line="240" w:lineRule="auto"/>
-      </w:pPr>
-      <w:r>
-        <w:t xml:space="preserve">   FROM</w:t>
-      </w:r>
-    </w:p>
-    <w:p>
-      <w:pPr>
-        <w:spacing w:line="240" w:lineRule="auto"/>
-      </w:pPr>
-      <w:r>
-        <w:t xml:space="preserve">     (SELECT </w:t>
-      </w:r>
-      <w:proofErr w:type="gramStart"/>
-      <w:r>
-        <w:t>COUNT(</w:t>
-      </w:r>
-      <w:proofErr w:type="gramEnd"/>
-      <w:r>
-        <w:t xml:space="preserve">*) </w:t>
-      </w:r>
-      <w:proofErr w:type="spellStart"/>
-      <w:r>
-        <w:t>mycount</w:t>
-      </w:r>
-      <w:proofErr w:type="spellEnd"/>
-    </w:p>
-    <w:p>
-      <w:pPr>
-        <w:spacing w:line="240" w:lineRule="auto"/>
-      </w:pPr>
-      <w:r>
-        <w:t xml:space="preserve">      FROM Employee</w:t>
-      </w:r>
-    </w:p>
-    <w:p>
-      <w:pPr>
-        <w:spacing w:line="240" w:lineRule="auto"/>
-      </w:pPr>
-      <w:r>
-        <w:t xml:space="preserve">   GROUP BY </w:t>
-      </w:r>
-      <w:proofErr w:type="spellStart"/>
-      <w:r>
-        <w:t>mgr</w:t>
-      </w:r>
-      <w:proofErr w:type="spellEnd"/>
-      <w:r>
-        <w:t>) a);</w:t>
-      </w:r>
-    </w:p>
-    <w:p>
-      <w:pPr>
-        <w:spacing w:line="240" w:lineRule="auto"/>
-      </w:pPr>
-    </w:p>
-    <w:p>
-      <w:pPr>
-        <w:spacing w:line="240" w:lineRule="auto"/>
-      </w:pPr>
-    </w:p>
-    <w:p>
-      <w:pPr>
-        <w:spacing w:line="240" w:lineRule="auto"/>
-      </w:pPr>
-      <w:r>
+        <w:rPr>
+          <w:noProof/>
+        </w:rPr>
         <w:drawing>
           <wp:inline distT="0" distB="0" distL="0" distR="0" wp14:anchorId="0EC0A259" wp14:editId="0F20EA1B">
             <wp:extent cx="4172532" cy="1838582"/>
@@ -9658,6 +9213,7 @@
   <w:style w:type="character" w:default="1" w:styleId="DefaultParagraphFont">
     <w:name w:val="Default Paragraph Font"/>
     <w:uiPriority w:val="1"/>
+    <w:semiHidden/>
     <w:unhideWhenUsed/>
   </w:style>
   <w:style w:type="table" w:default="1" w:styleId="TableNormal">

</xml_diff>

<commit_message>
thir commit of sql assignment
</commit_message>
<xml_diff>
--- a/sql assignment 1 task.docx
+++ b/sql assignment 1 task.docx
@@ -2592,7 +2592,21 @@
         <w:rPr>
           <w:rFonts w:ascii="Calibri" w:eastAsia="Calibri" w:hAnsi="Calibri" w:cs="Calibri"/>
         </w:rPr>
-        <w:t>Select employee details  of dept number 10 or 30</w:t>
+        <w:t xml:space="preserve">Select employee </w:t>
+      </w:r>
+      <w:proofErr w:type="gramStart"/>
+      <w:r>
+        <w:rPr>
+          <w:rFonts w:ascii="Calibri" w:eastAsia="Calibri" w:hAnsi="Calibri" w:cs="Calibri"/>
+        </w:rPr>
+        <w:t>details  of</w:t>
+      </w:r>
+      <w:proofErr w:type="gramEnd"/>
+      <w:r>
+        <w:rPr>
+          <w:rFonts w:ascii="Calibri" w:eastAsia="Calibri" w:hAnsi="Calibri" w:cs="Calibri"/>
+        </w:rPr>
+        <w:t xml:space="preserve"> dept number 10 or 30</w:t>
       </w:r>
     </w:p>
     <w:p>
@@ -2718,7 +2732,21 @@
         <w:rPr>
           <w:rFonts w:ascii="Calibri" w:eastAsia="Calibri" w:hAnsi="Calibri" w:cs="Calibri"/>
         </w:rPr>
-        <w:t xml:space="preserve">Write a SELECT statement to replace the char “a” with “#” in Employee Name ( Ex:  </w:t>
+        <w:t xml:space="preserve">Write a SELECT statement to replace the char “a” with “#” in Employee Name </w:t>
+      </w:r>
+      <w:proofErr w:type="gramStart"/>
+      <w:r>
+        <w:rPr>
+          <w:rFonts w:ascii="Calibri" w:eastAsia="Calibri" w:hAnsi="Calibri" w:cs="Calibri"/>
+        </w:rPr>
+        <w:t>( Ex</w:t>
+      </w:r>
+      <w:proofErr w:type="gramEnd"/>
+      <w:r>
+        <w:rPr>
+          <w:rFonts w:ascii="Calibri" w:eastAsia="Calibri" w:hAnsi="Calibri" w:cs="Calibri"/>
+        </w:rPr>
+        <w:t xml:space="preserve">:  </w:t>
       </w:r>
       <w:proofErr w:type="spellStart"/>
       <w:r>
@@ -2790,7 +2818,21 @@
         <w:rPr>
           <w:rFonts w:ascii="Calibri" w:eastAsia="Calibri" w:hAnsi="Calibri" w:cs="Calibri"/>
         </w:rPr>
-        <w:t xml:space="preserve">Write a query to fetch employee name and his/her manager name. </w:t>
+        <w:t xml:space="preserve">Write a query to fetch employee name and his/her </w:t>
+      </w:r>
+      <w:proofErr w:type="gramStart"/>
+      <w:r>
+        <w:rPr>
+          <w:rFonts w:ascii="Calibri" w:eastAsia="Calibri" w:hAnsi="Calibri" w:cs="Calibri"/>
+        </w:rPr>
+        <w:t>manager</w:t>
+      </w:r>
+      <w:proofErr w:type="gramEnd"/>
+      <w:r>
+        <w:rPr>
+          <w:rFonts w:ascii="Calibri" w:eastAsia="Calibri" w:hAnsi="Calibri" w:cs="Calibri"/>
+        </w:rPr>
+        <w:t xml:space="preserve"> name. </w:t>
       </w:r>
     </w:p>
     <w:p>
@@ -2828,7 +2870,21 @@
         <w:rPr>
           <w:rFonts w:ascii="Calibri" w:eastAsia="Calibri" w:hAnsi="Calibri" w:cs="Calibri"/>
         </w:rPr>
-        <w:t xml:space="preserve">Fetch Dept Name , Total </w:t>
+        <w:t xml:space="preserve">Fetch Dept </w:t>
+      </w:r>
+      <w:proofErr w:type="gramStart"/>
+      <w:r>
+        <w:rPr>
+          <w:rFonts w:ascii="Calibri" w:eastAsia="Calibri" w:hAnsi="Calibri" w:cs="Calibri"/>
+        </w:rPr>
+        <w:t>Name ,</w:t>
+      </w:r>
+      <w:proofErr w:type="gramEnd"/>
+      <w:r>
+        <w:rPr>
+          <w:rFonts w:ascii="Calibri" w:eastAsia="Calibri" w:hAnsi="Calibri" w:cs="Calibri"/>
+        </w:rPr>
+        <w:t xml:space="preserve"> Total </w:t>
       </w:r>
       <w:proofErr w:type="spellStart"/>
       <w:r>
@@ -2884,7 +2940,21 @@
         <w:rPr>
           <w:rFonts w:ascii="Calibri" w:eastAsia="Calibri" w:hAnsi="Calibri" w:cs="Calibri"/>
         </w:rPr>
-        <w:t xml:space="preserve"> the  employee details along with department name, department location, irrespective of employee </w:t>
+        <w:t xml:space="preserve"> </w:t>
+      </w:r>
+      <w:proofErr w:type="gramStart"/>
+      <w:r>
+        <w:rPr>
+          <w:rFonts w:ascii="Calibri" w:eastAsia="Calibri" w:hAnsi="Calibri" w:cs="Calibri"/>
+        </w:rPr>
+        <w:t>the  employee</w:t>
+      </w:r>
+      <w:proofErr w:type="gramEnd"/>
+      <w:r>
+        <w:rPr>
+          <w:rFonts w:ascii="Calibri" w:eastAsia="Calibri" w:hAnsi="Calibri" w:cs="Calibri"/>
+        </w:rPr>
+        <w:t xml:space="preserve"> details along with department name, department location, irrespective of employee </w:t>
       </w:r>
       <w:proofErr w:type="spellStart"/>
       <w:r>
@@ -2996,12 +3066,14 @@
         <w:t>comission</w:t>
       </w:r>
       <w:proofErr w:type="spellEnd"/>
+      <w:proofErr w:type="gramStart"/>
       <w:r>
         <w:rPr>
           <w:rFonts w:ascii="Calibri" w:eastAsia="Calibri" w:hAnsi="Calibri" w:cs="Calibri"/>
         </w:rPr>
         <w:t>) .</w:t>
       </w:r>
+      <w:proofErr w:type="gramEnd"/>
     </w:p>
     <w:p>
       <w:pPr>
@@ -3042,7 +3114,21 @@
         <w:rPr>
           <w:rFonts w:ascii="Calibri" w:eastAsia="Calibri" w:hAnsi="Calibri" w:cs="Calibri"/>
         </w:rPr>
-        <w:t xml:space="preserve"> of Emp table from  100 to 250 using ALTER statement</w:t>
+        <w:t xml:space="preserve"> of Emp table </w:t>
+      </w:r>
+      <w:proofErr w:type="gramStart"/>
+      <w:r>
+        <w:rPr>
+          <w:rFonts w:ascii="Calibri" w:eastAsia="Calibri" w:hAnsi="Calibri" w:cs="Calibri"/>
+        </w:rPr>
+        <w:t>from  100</w:t>
+      </w:r>
+      <w:proofErr w:type="gramEnd"/>
+      <w:r>
+        <w:rPr>
+          <w:rFonts w:ascii="Calibri" w:eastAsia="Calibri" w:hAnsi="Calibri" w:cs="Calibri"/>
+        </w:rPr>
+        <w:t xml:space="preserve"> to 250 using ALTER statement</w:t>
       </w:r>
     </w:p>
     <w:p>
@@ -3260,8 +3346,16 @@
         <w:rPr>
           <w:rFonts w:ascii="Calibri" w:eastAsia="Calibri" w:hAnsi="Calibri" w:cs="Calibri"/>
         </w:rPr>
-        <w:t>Write a statement to create a new table(</w:t>
-      </w:r>
+        <w:t xml:space="preserve">Write a statement to create a new </w:t>
+      </w:r>
+      <w:proofErr w:type="gramStart"/>
+      <w:r>
+        <w:rPr>
+          <w:rFonts w:ascii="Calibri" w:eastAsia="Calibri" w:hAnsi="Calibri" w:cs="Calibri"/>
+        </w:rPr>
+        <w:t>table(</w:t>
+      </w:r>
+      <w:proofErr w:type="gramEnd"/>
       <w:r>
         <w:rPr>
           <w:rFonts w:ascii="Calibri" w:eastAsia="Calibri" w:hAnsi="Calibri" w:cs="Calibri"/>
@@ -3394,7 +3488,23 @@
           <w:rFonts w:ascii="Calibri" w:eastAsia="Calibri" w:hAnsi="Calibri" w:cs="Calibri"/>
           <w:b/>
         </w:rPr>
-        <w:t xml:space="preserve">       23) Write the query to get the employee details whose name started within  any letter between  A and K</w:t>
+        <w:t xml:space="preserve">       23) Write the query to get the employee details whose name started </w:t>
+      </w:r>
+      <w:proofErr w:type="gramStart"/>
+      <w:r>
+        <w:rPr>
+          <w:rFonts w:ascii="Calibri" w:eastAsia="Calibri" w:hAnsi="Calibri" w:cs="Calibri"/>
+          <w:b/>
+        </w:rPr>
+        <w:t>within  any</w:t>
+      </w:r>
+      <w:proofErr w:type="gramEnd"/>
+      <w:r>
+        <w:rPr>
+          <w:rFonts w:ascii="Calibri" w:eastAsia="Calibri" w:hAnsi="Calibri" w:cs="Calibri"/>
+          <w:b/>
+        </w:rPr>
+        <w:t xml:space="preserve"> letter between  A and K</w:t>
       </w:r>
     </w:p>
     <w:p>
@@ -3558,7 +3668,21 @@
         <w:rPr>
           <w:rFonts w:ascii="Calibri" w:eastAsia="Calibri" w:hAnsi="Calibri" w:cs="Calibri"/>
         </w:rPr>
-        <w:t>Select employee details  of dept number 10 or 30</w:t>
+        <w:t xml:space="preserve">Select employee </w:t>
+      </w:r>
+      <w:proofErr w:type="gramStart"/>
+      <w:r>
+        <w:rPr>
+          <w:rFonts w:ascii="Calibri" w:eastAsia="Calibri" w:hAnsi="Calibri" w:cs="Calibri"/>
+        </w:rPr>
+        <w:t>details  of</w:t>
+      </w:r>
+      <w:proofErr w:type="gramEnd"/>
+      <w:r>
+        <w:rPr>
+          <w:rFonts w:ascii="Calibri" w:eastAsia="Calibri" w:hAnsi="Calibri" w:cs="Calibri"/>
+        </w:rPr>
+        <w:t xml:space="preserve"> dept number 10 or 30</w:t>
       </w:r>
     </w:p>
     <w:p>
@@ -3750,7 +3874,21 @@
         <w:rPr>
           <w:rFonts w:ascii="Calibri" w:eastAsia="Calibri" w:hAnsi="Calibri" w:cs="Calibri"/>
         </w:rPr>
-        <w:t>select Employee.Empno,employee.Ename,Department.Dept_no,Department.Dname,Department.loc</w:t>
+        <w:t xml:space="preserve">select </w:t>
+      </w:r>
+      <w:proofErr w:type="gramStart"/>
+      <w:r>
+        <w:rPr>
+          <w:rFonts w:ascii="Calibri" w:eastAsia="Calibri" w:hAnsi="Calibri" w:cs="Calibri"/>
+        </w:rPr>
+        <w:t>Employee.Empno,employee</w:t>
+      </w:r>
+      <w:proofErr w:type="gramEnd"/>
+      <w:r>
+        <w:rPr>
+          <w:rFonts w:ascii="Calibri" w:eastAsia="Calibri" w:hAnsi="Calibri" w:cs="Calibri"/>
+        </w:rPr>
+        <w:t>.Ename,Department.Dept_no,Department.Dname,Department.loc</w:t>
       </w:r>
     </w:p>
     <w:p>
@@ -4106,7 +4244,21 @@
         <w:rPr>
           <w:rFonts w:ascii="Calibri" w:eastAsia="Calibri" w:hAnsi="Calibri" w:cs="Calibri"/>
         </w:rPr>
-        <w:t>where extract(year from age(</w:t>
+        <w:t xml:space="preserve">where </w:t>
+      </w:r>
+      <w:proofErr w:type="gramStart"/>
+      <w:r>
+        <w:rPr>
+          <w:rFonts w:ascii="Calibri" w:eastAsia="Calibri" w:hAnsi="Calibri" w:cs="Calibri"/>
+        </w:rPr>
+        <w:t>extract(</w:t>
+      </w:r>
+      <w:proofErr w:type="gramEnd"/>
+      <w:r>
+        <w:rPr>
+          <w:rFonts w:ascii="Calibri" w:eastAsia="Calibri" w:hAnsi="Calibri" w:cs="Calibri"/>
+        </w:rPr>
+        <w:t>year from age(</w:t>
       </w:r>
       <w:proofErr w:type="spellStart"/>
       <w:r>
@@ -4221,7 +4373,21 @@
         <w:rPr>
           <w:rFonts w:ascii="Calibri" w:eastAsia="Calibri" w:hAnsi="Calibri" w:cs="Calibri"/>
         </w:rPr>
-        <w:t xml:space="preserve">Write a SELECT statement to replace the char “a” with “#” in Employee Name ( Ex:  </w:t>
+        <w:t xml:space="preserve">Write a SELECT statement to replace the char “a” with “#” in Employee Name </w:t>
+      </w:r>
+      <w:proofErr w:type="gramStart"/>
+      <w:r>
+        <w:rPr>
+          <w:rFonts w:ascii="Calibri" w:eastAsia="Calibri" w:hAnsi="Calibri" w:cs="Calibri"/>
+        </w:rPr>
+        <w:t>( Ex</w:t>
+      </w:r>
+      <w:proofErr w:type="gramEnd"/>
+      <w:r>
+        <w:rPr>
+          <w:rFonts w:ascii="Calibri" w:eastAsia="Calibri" w:hAnsi="Calibri" w:cs="Calibri"/>
+        </w:rPr>
+        <w:t xml:space="preserve">:  </w:t>
       </w:r>
       <w:proofErr w:type="spellStart"/>
       <w:r>
@@ -4304,9 +4470,17 @@
         <w:rPr>
           <w:rFonts w:ascii="Calibri" w:eastAsia="Calibri" w:hAnsi="Calibri" w:cs="Calibri"/>
         </w:rPr>
-        <w:t xml:space="preserve"> = REPLACE(</w:t>
+        <w:t xml:space="preserve"> = </w:t>
+      </w:r>
+      <w:proofErr w:type="gramStart"/>
+      <w:r>
+        <w:rPr>
+          <w:rFonts w:ascii="Calibri" w:eastAsia="Calibri" w:hAnsi="Calibri" w:cs="Calibri"/>
+        </w:rPr>
+        <w:t>REPLACE(</w:t>
       </w:r>
       <w:proofErr w:type="spellStart"/>
+      <w:proofErr w:type="gramEnd"/>
       <w:r>
         <w:rPr>
           <w:rFonts w:ascii="Calibri" w:eastAsia="Calibri" w:hAnsi="Calibri" w:cs="Calibri"/>
@@ -4410,23 +4584,51 @@
           <w:rFonts w:ascii="Calibri" w:eastAsia="Calibri" w:hAnsi="Calibri" w:cs="Calibri"/>
         </w:rPr>
         <w:lastRenderedPageBreak/>
-        <w:t xml:space="preserve">Write a query to fetch employee name and his/her manager name. </w:t>
-      </w:r>
-    </w:p>
-    <w:p>
-      <w:pPr>
-        <w:pStyle w:val="ListParagraph"/>
-        <w:spacing w:line="360" w:lineRule="auto"/>
-        <w:jc w:val="both"/>
-        <w:rPr>
-          <w:rFonts w:ascii="Calibri" w:eastAsia="Calibri" w:hAnsi="Calibri" w:cs="Calibri"/>
-        </w:rPr>
-      </w:pPr>
-      <w:r>
-        <w:rPr>
-          <w:rFonts w:ascii="Calibri" w:eastAsia="Calibri" w:hAnsi="Calibri" w:cs="Calibri"/>
-        </w:rPr>
-        <w:t xml:space="preserve">select E1.Ename as </w:t>
+        <w:t xml:space="preserve">Write a query to fetch employee name and his/her </w:t>
+      </w:r>
+      <w:proofErr w:type="gramStart"/>
+      <w:r>
+        <w:rPr>
+          <w:rFonts w:ascii="Calibri" w:eastAsia="Calibri" w:hAnsi="Calibri" w:cs="Calibri"/>
+        </w:rPr>
+        <w:t>manager</w:t>
+      </w:r>
+      <w:proofErr w:type="gramEnd"/>
+      <w:r>
+        <w:rPr>
+          <w:rFonts w:ascii="Calibri" w:eastAsia="Calibri" w:hAnsi="Calibri" w:cs="Calibri"/>
+        </w:rPr>
+        <w:t xml:space="preserve"> name. </w:t>
+      </w:r>
+    </w:p>
+    <w:p>
+      <w:pPr>
+        <w:pStyle w:val="ListParagraph"/>
+        <w:spacing w:line="360" w:lineRule="auto"/>
+        <w:jc w:val="both"/>
+        <w:rPr>
+          <w:rFonts w:ascii="Calibri" w:eastAsia="Calibri" w:hAnsi="Calibri" w:cs="Calibri"/>
+        </w:rPr>
+      </w:pPr>
+      <w:r>
+        <w:rPr>
+          <w:rFonts w:ascii="Calibri" w:eastAsia="Calibri" w:hAnsi="Calibri" w:cs="Calibri"/>
+        </w:rPr>
+        <w:t>select E</w:t>
+      </w:r>
+      <w:proofErr w:type="gramStart"/>
+      <w:r>
+        <w:rPr>
+          <w:rFonts w:ascii="Calibri" w:eastAsia="Calibri" w:hAnsi="Calibri" w:cs="Calibri"/>
+        </w:rPr>
+        <w:t>1.Ename</w:t>
+      </w:r>
+      <w:proofErr w:type="gramEnd"/>
+      <w:r>
+        <w:rPr>
+          <w:rFonts w:ascii="Calibri" w:eastAsia="Calibri" w:hAnsi="Calibri" w:cs="Calibri"/>
+        </w:rPr>
+        <w:t xml:space="preserve"> as </w:t>
       </w:r>
       <w:r>
         <w:rPr>
@@ -4476,7 +4678,21 @@
         <w:rPr>
           <w:rFonts w:ascii="Calibri" w:eastAsia="Calibri" w:hAnsi="Calibri" w:cs="Calibri"/>
         </w:rPr>
-        <w:t>on E1.EmpNo=E2.mgr;</w:t>
+        <w:t>on E</w:t>
+      </w:r>
+      <w:proofErr w:type="gramStart"/>
+      <w:r>
+        <w:rPr>
+          <w:rFonts w:ascii="Calibri" w:eastAsia="Calibri" w:hAnsi="Calibri" w:cs="Calibri"/>
+        </w:rPr>
+        <w:t>1.EmpNo</w:t>
+      </w:r>
+      <w:proofErr w:type="gramEnd"/>
+      <w:r>
+        <w:rPr>
+          <w:rFonts w:ascii="Calibri" w:eastAsia="Calibri" w:hAnsi="Calibri" w:cs="Calibri"/>
+        </w:rPr>
+        <w:t>=E2.mgr;</w:t>
       </w:r>
     </w:p>
     <w:p>
@@ -4591,7 +4807,14 @@
         <w:rPr>
           <w:rFonts w:ascii="Calibri" w:eastAsia="Calibri" w:hAnsi="Calibri" w:cs="Calibri"/>
         </w:rPr>
-        <w:t>Fetch Dept N</w:t>
+        <w:t xml:space="preserve">Fetch Dept </w:t>
+      </w:r>
+      <w:proofErr w:type="gramStart"/>
+      <w:r>
+        <w:rPr>
+          <w:rFonts w:ascii="Calibri" w:eastAsia="Calibri" w:hAnsi="Calibri" w:cs="Calibri"/>
+        </w:rPr>
+        <w:t>N</w:t>
       </w:r>
       <w:r>
         <w:rPr>
@@ -4603,7 +4826,14 @@
         <w:rPr>
           <w:rFonts w:ascii="Calibri" w:eastAsia="Calibri" w:hAnsi="Calibri" w:cs="Calibri"/>
         </w:rPr>
-        <w:t xml:space="preserve"> , Total </w:t>
+        <w:t xml:space="preserve"> ,</w:t>
+      </w:r>
+      <w:proofErr w:type="gramEnd"/>
+      <w:r>
+        <w:rPr>
+          <w:rFonts w:ascii="Calibri" w:eastAsia="Calibri" w:hAnsi="Calibri" w:cs="Calibri"/>
+        </w:rPr>
+        <w:t xml:space="preserve"> Total </w:t>
       </w:r>
       <w:proofErr w:type="spellStart"/>
       <w:r>
@@ -4640,9 +4870,17 @@
         <w:rPr>
           <w:rFonts w:ascii="Calibri" w:eastAsia="Calibri" w:hAnsi="Calibri" w:cs="Calibri"/>
         </w:rPr>
-        <w:t>Dept_no,sum</w:t>
+        <w:t>Dept_</w:t>
+      </w:r>
+      <w:proofErr w:type="gramStart"/>
+      <w:r>
+        <w:rPr>
+          <w:rFonts w:ascii="Calibri" w:eastAsia="Calibri" w:hAnsi="Calibri" w:cs="Calibri"/>
+        </w:rPr>
+        <w:t>no,sum</w:t>
       </w:r>
       <w:proofErr w:type="spellEnd"/>
+      <w:proofErr w:type="gramEnd"/>
       <w:r>
         <w:rPr>
           <w:rFonts w:ascii="Calibri" w:eastAsia="Calibri" w:hAnsi="Calibri" w:cs="Calibri"/>
@@ -4848,7 +5086,21 @@
         <w:rPr>
           <w:rFonts w:ascii="Calibri" w:eastAsia="Calibri" w:hAnsi="Calibri" w:cs="Calibri"/>
         </w:rPr>
-        <w:t xml:space="preserve"> the  employee details along with department name, department location, irrespective of employee </w:t>
+        <w:t xml:space="preserve"> </w:t>
+      </w:r>
+      <w:proofErr w:type="gramStart"/>
+      <w:r>
+        <w:rPr>
+          <w:rFonts w:ascii="Calibri" w:eastAsia="Calibri" w:hAnsi="Calibri" w:cs="Calibri"/>
+        </w:rPr>
+        <w:t>the  employee</w:t>
+      </w:r>
+      <w:proofErr w:type="gramEnd"/>
+      <w:r>
+        <w:rPr>
+          <w:rFonts w:ascii="Calibri" w:eastAsia="Calibri" w:hAnsi="Calibri" w:cs="Calibri"/>
+        </w:rPr>
+        <w:t xml:space="preserve"> details along with department name, department location, irrespective of employee </w:t>
       </w:r>
       <w:proofErr w:type="spellStart"/>
       <w:r>
@@ -4886,7 +5138,21 @@
         <w:rPr>
           <w:rFonts w:ascii="Calibri" w:eastAsia="Calibri" w:hAnsi="Calibri" w:cs="Calibri"/>
         </w:rPr>
-        <w:t>select E.EmpNo,E.Ename,E.salary,E.hire_date,E.Commision,E.Dept_no,E,mgr,</w:t>
+        <w:t xml:space="preserve">select </w:t>
+      </w:r>
+      <w:proofErr w:type="gramStart"/>
+      <w:r>
+        <w:rPr>
+          <w:rFonts w:ascii="Calibri" w:eastAsia="Calibri" w:hAnsi="Calibri" w:cs="Calibri"/>
+        </w:rPr>
+        <w:t>E.EmpNo</w:t>
+      </w:r>
+      <w:proofErr w:type="gramEnd"/>
+      <w:r>
+        <w:rPr>
+          <w:rFonts w:ascii="Calibri" w:eastAsia="Calibri" w:hAnsi="Calibri" w:cs="Calibri"/>
+        </w:rPr>
+        <w:t>,E.Ename,E.salary,E.hire_date,E.Commision,E.Dept_no,E,mgr,</w:t>
       </w:r>
     </w:p>
     <w:p>
@@ -4902,7 +5168,21 @@
         <w:rPr>
           <w:rFonts w:ascii="Calibri" w:eastAsia="Calibri" w:hAnsi="Calibri" w:cs="Calibri"/>
         </w:rPr>
-        <w:t>D.Dept_no,D.Dname,D.Loc</w:t>
+        <w:t>D.Dept_</w:t>
+      </w:r>
+      <w:proofErr w:type="gramStart"/>
+      <w:r>
+        <w:rPr>
+          <w:rFonts w:ascii="Calibri" w:eastAsia="Calibri" w:hAnsi="Calibri" w:cs="Calibri"/>
+        </w:rPr>
+        <w:t>no,D</w:t>
+      </w:r>
+      <w:proofErr w:type="gramEnd"/>
+      <w:r>
+        <w:rPr>
+          <w:rFonts w:ascii="Calibri" w:eastAsia="Calibri" w:hAnsi="Calibri" w:cs="Calibri"/>
+        </w:rPr>
+        <w:t>.Dname,D.Loc</w:t>
       </w:r>
       <w:proofErr w:type="spellEnd"/>
     </w:p>
@@ -5204,7 +5484,7 @@
         <w:rPr>
           <w:rFonts w:ascii="Calibri" w:eastAsia="Calibri" w:hAnsi="Calibri" w:cs="Calibri"/>
         </w:rPr>
-        <w:t>delete from department</w:t>
+        <w:t>delete from employee</w:t>
       </w:r>
     </w:p>
     <w:p>
@@ -5221,7 +5501,49 @@
         <w:rPr>
           <w:rFonts w:ascii="Calibri" w:eastAsia="Calibri" w:hAnsi="Calibri" w:cs="Calibri"/>
         </w:rPr>
-        <w:t>where Loc='Chennai';</w:t>
+        <w:t xml:space="preserve">where </w:t>
+      </w:r>
+      <w:proofErr w:type="spellStart"/>
+      <w:r>
+        <w:rPr>
+          <w:rFonts w:ascii="Calibri" w:eastAsia="Calibri" w:hAnsi="Calibri" w:cs="Calibri"/>
+        </w:rPr>
+        <w:t>dept_no</w:t>
+      </w:r>
+      <w:proofErr w:type="spellEnd"/>
+      <w:r>
+        <w:rPr>
+          <w:rFonts w:ascii="Calibri" w:eastAsia="Calibri" w:hAnsi="Calibri" w:cs="Calibri"/>
+        </w:rPr>
+        <w:t xml:space="preserve"> </w:t>
+      </w:r>
+      <w:proofErr w:type="gramStart"/>
+      <w:r>
+        <w:rPr>
+          <w:rFonts w:ascii="Calibri" w:eastAsia="Calibri" w:hAnsi="Calibri" w:cs="Calibri"/>
+        </w:rPr>
+        <w:t>in(</w:t>
+      </w:r>
+      <w:proofErr w:type="gramEnd"/>
+      <w:r>
+        <w:rPr>
+          <w:rFonts w:ascii="Calibri" w:eastAsia="Calibri" w:hAnsi="Calibri" w:cs="Calibri"/>
+        </w:rPr>
+        <w:t xml:space="preserve">select </w:t>
+      </w:r>
+      <w:proofErr w:type="spellStart"/>
+      <w:r>
+        <w:rPr>
+          <w:rFonts w:ascii="Calibri" w:eastAsia="Calibri" w:hAnsi="Calibri" w:cs="Calibri"/>
+        </w:rPr>
+        <w:t>dept_no</w:t>
+      </w:r>
+      <w:proofErr w:type="spellEnd"/>
+      <w:r>
+        <w:rPr>
+          <w:rFonts w:ascii="Calibri" w:eastAsia="Calibri" w:hAnsi="Calibri" w:cs="Calibri"/>
+        </w:rPr>
+        <w:t xml:space="preserve"> from department where Loc='Chennai');</w:t>
       </w:r>
     </w:p>
     <w:p>
@@ -5234,6 +5556,24 @@
           <w:rFonts w:ascii="Calibri" w:eastAsia="Calibri" w:hAnsi="Calibri" w:cs="Calibri"/>
         </w:rPr>
       </w:pPr>
+      <w:r>
+        <w:rPr>
+          <w:rFonts w:ascii="Calibri" w:eastAsia="Calibri" w:hAnsi="Calibri" w:cs="Calibri"/>
+        </w:rPr>
+        <w:t xml:space="preserve">select *from </w:t>
+      </w:r>
+      <w:r>
+        <w:rPr>
+          <w:rFonts w:ascii="Calibri" w:eastAsia="Calibri" w:hAnsi="Calibri" w:cs="Calibri"/>
+        </w:rPr>
+        <w:t>employee</w:t>
+      </w:r>
+      <w:r>
+        <w:rPr>
+          <w:rFonts w:ascii="Calibri" w:eastAsia="Calibri" w:hAnsi="Calibri" w:cs="Calibri"/>
+        </w:rPr>
+        <w:t>;</w:t>
+      </w:r>
     </w:p>
     <w:p>
       <w:pPr>
@@ -5248,28 +5588,11 @@
       <w:r>
         <w:rPr>
           <w:rFonts w:ascii="Calibri" w:eastAsia="Calibri" w:hAnsi="Calibri" w:cs="Calibri"/>
-        </w:rPr>
-        <w:t>select *from department;</w:t>
-      </w:r>
-    </w:p>
-    <w:p>
-      <w:pPr>
-        <w:pStyle w:val="ListParagraph"/>
-        <w:spacing w:line="360" w:lineRule="auto"/>
-        <w:ind w:left="1080"/>
-        <w:jc w:val="both"/>
-        <w:rPr>
-          <w:rFonts w:ascii="Calibri" w:eastAsia="Calibri" w:hAnsi="Calibri" w:cs="Calibri"/>
-        </w:rPr>
-      </w:pPr>
-      <w:r>
-        <w:rPr>
-          <w:rFonts w:ascii="Calibri" w:eastAsia="Calibri" w:hAnsi="Calibri" w:cs="Calibri"/>
           <w:noProof/>
         </w:rPr>
         <w:drawing>
-          <wp:inline distT="0" distB="0" distL="0" distR="0" wp14:anchorId="25CC2FCF" wp14:editId="760AFEF6">
-            <wp:extent cx="4447725" cy="1510030"/>
+          <wp:inline distT="0" distB="0" distL="0" distR="0" wp14:anchorId="25CC2FCF" wp14:editId="080638DE">
+            <wp:extent cx="4447725" cy="1110887"/>
             <wp:effectExtent l="0" t="0" r="0" b="0"/>
             <wp:docPr id="10" name="Picture 10"/>
             <wp:cNvGraphicFramePr>
@@ -5297,7 +5620,7 @@
                   <pic:spPr>
                     <a:xfrm>
                       <a:off x="0" y="0"/>
-                      <a:ext cx="4447725" cy="1510030"/>
+                      <a:ext cx="4447725" cy="1110887"/>
                     </a:xfrm>
                     <a:prstGeom prst="rect">
                       <a:avLst/>
@@ -5373,12 +5696,14 @@
         <w:t>comission</w:t>
       </w:r>
       <w:proofErr w:type="spellEnd"/>
+      <w:proofErr w:type="gramStart"/>
       <w:r>
         <w:rPr>
           <w:rFonts w:ascii="Calibri" w:eastAsia="Calibri" w:hAnsi="Calibri" w:cs="Calibri"/>
         </w:rPr>
         <w:t>) .</w:t>
       </w:r>
+      <w:proofErr w:type="gramEnd"/>
     </w:p>
     <w:p>
       <w:pPr>
@@ -5397,6 +5722,7 @@
         <w:t xml:space="preserve">select </w:t>
       </w:r>
       <w:proofErr w:type="spellStart"/>
+      <w:proofErr w:type="gramStart"/>
       <w:r>
         <w:rPr>
           <w:rFonts w:ascii="Calibri" w:eastAsia="Calibri" w:hAnsi="Calibri" w:cs="Calibri"/>
@@ -5408,7 +5734,14 @@
         <w:rPr>
           <w:rFonts w:ascii="Calibri" w:eastAsia="Calibri" w:hAnsi="Calibri" w:cs="Calibri"/>
         </w:rPr>
-        <w:t>,(salary+(salary*</w:t>
+        <w:t>,(</w:t>
+      </w:r>
+      <w:proofErr w:type="gramEnd"/>
+      <w:r>
+        <w:rPr>
+          <w:rFonts w:ascii="Calibri" w:eastAsia="Calibri" w:hAnsi="Calibri" w:cs="Calibri"/>
+        </w:rPr>
+        <w:t>salary+(salary*</w:t>
       </w:r>
       <w:proofErr w:type="spellStart"/>
       <w:r>
@@ -5545,7 +5878,21 @@
         <w:rPr>
           <w:rFonts w:ascii="Calibri" w:eastAsia="Calibri" w:hAnsi="Calibri" w:cs="Calibri"/>
         </w:rPr>
-        <w:t xml:space="preserve"> of Emp table from  100 to 250 using ALTER statement</w:t>
+        <w:t xml:space="preserve"> of Emp table </w:t>
+      </w:r>
+      <w:proofErr w:type="gramStart"/>
+      <w:r>
+        <w:rPr>
+          <w:rFonts w:ascii="Calibri" w:eastAsia="Calibri" w:hAnsi="Calibri" w:cs="Calibri"/>
+        </w:rPr>
+        <w:t>from  100</w:t>
+      </w:r>
+      <w:proofErr w:type="gramEnd"/>
+      <w:r>
+        <w:rPr>
+          <w:rFonts w:ascii="Calibri" w:eastAsia="Calibri" w:hAnsi="Calibri" w:cs="Calibri"/>
+        </w:rPr>
+        <w:t xml:space="preserve"> to 250 using ALTER statement</w:t>
       </w:r>
     </w:p>
     <w:p>
@@ -5593,7 +5940,21 @@
         <w:rPr>
           <w:rFonts w:ascii="Calibri" w:eastAsia="Calibri" w:hAnsi="Calibri" w:cs="Calibri"/>
         </w:rPr>
-        <w:t xml:space="preserve"> type varchar(250);</w:t>
+        <w:t xml:space="preserve"> type </w:t>
+      </w:r>
+      <w:proofErr w:type="gramStart"/>
+      <w:r>
+        <w:rPr>
+          <w:rFonts w:ascii="Calibri" w:eastAsia="Calibri" w:hAnsi="Calibri" w:cs="Calibri"/>
+        </w:rPr>
+        <w:t>varchar(</w:t>
+      </w:r>
+      <w:proofErr w:type="gramEnd"/>
+      <w:r>
+        <w:rPr>
+          <w:rFonts w:ascii="Calibri" w:eastAsia="Calibri" w:hAnsi="Calibri" w:cs="Calibri"/>
+        </w:rPr>
+        <w:t>250);</w:t>
       </w:r>
     </w:p>
     <w:p>
@@ -5722,7 +6083,21 @@
         <w:rPr>
           <w:rFonts w:ascii="Calibri" w:eastAsia="Calibri" w:hAnsi="Calibri" w:cs="Calibri"/>
         </w:rPr>
-        <w:t>select now();</w:t>
+        <w:t xml:space="preserve">select </w:t>
+      </w:r>
+      <w:proofErr w:type="gramStart"/>
+      <w:r>
+        <w:rPr>
+          <w:rFonts w:ascii="Calibri" w:eastAsia="Calibri" w:hAnsi="Calibri" w:cs="Calibri"/>
+        </w:rPr>
+        <w:t>now(</w:t>
+      </w:r>
+      <w:proofErr w:type="gramEnd"/>
+      <w:r>
+        <w:rPr>
+          <w:rFonts w:ascii="Calibri" w:eastAsia="Calibri" w:hAnsi="Calibri" w:cs="Calibri"/>
+        </w:rPr>
+        <w:t>);</w:t>
       </w:r>
     </w:p>
     <w:p>
@@ -5852,8 +6227,16 @@
         <w:rPr>
           <w:rFonts w:ascii="Calibri" w:eastAsia="Calibri" w:hAnsi="Calibri" w:cs="Calibri"/>
         </w:rPr>
-        <w:t>create table student(</w:t>
-      </w:r>
+        <w:t xml:space="preserve">create table </w:t>
+      </w:r>
+      <w:proofErr w:type="gramStart"/>
+      <w:r>
+        <w:rPr>
+          <w:rFonts w:ascii="Calibri" w:eastAsia="Calibri" w:hAnsi="Calibri" w:cs="Calibri"/>
+        </w:rPr>
+        <w:t>student(</w:t>
+      </w:r>
+      <w:proofErr w:type="gramEnd"/>
     </w:p>
     <w:p>
       <w:pPr>
@@ -5902,7 +6285,21 @@
         <w:rPr>
           <w:rFonts w:ascii="Calibri" w:eastAsia="Calibri" w:hAnsi="Calibri" w:cs="Calibri"/>
         </w:rPr>
-        <w:t xml:space="preserve"> varchar(20),</w:t>
+        <w:t xml:space="preserve"> </w:t>
+      </w:r>
+      <w:proofErr w:type="gramStart"/>
+      <w:r>
+        <w:rPr>
+          <w:rFonts w:ascii="Calibri" w:eastAsia="Calibri" w:hAnsi="Calibri" w:cs="Calibri"/>
+        </w:rPr>
+        <w:t>varchar(</w:t>
+      </w:r>
+      <w:proofErr w:type="gramEnd"/>
+      <w:r>
+        <w:rPr>
+          <w:rFonts w:ascii="Calibri" w:eastAsia="Calibri" w:hAnsi="Calibri" w:cs="Calibri"/>
+        </w:rPr>
+        <w:t>20),</w:t>
       </w:r>
     </w:p>
     <w:p>
@@ -5927,7 +6324,21 @@
         <w:rPr>
           <w:rFonts w:ascii="Calibri" w:eastAsia="Calibri" w:hAnsi="Calibri" w:cs="Calibri"/>
         </w:rPr>
-        <w:t xml:space="preserve"> varchar(20),</w:t>
+        <w:t xml:space="preserve"> </w:t>
+      </w:r>
+      <w:proofErr w:type="gramStart"/>
+      <w:r>
+        <w:rPr>
+          <w:rFonts w:ascii="Calibri" w:eastAsia="Calibri" w:hAnsi="Calibri" w:cs="Calibri"/>
+        </w:rPr>
+        <w:t>varchar(</w:t>
+      </w:r>
+      <w:proofErr w:type="gramEnd"/>
+      <w:r>
+        <w:rPr>
+          <w:rFonts w:ascii="Calibri" w:eastAsia="Calibri" w:hAnsi="Calibri" w:cs="Calibri"/>
+        </w:rPr>
+        <w:t>20),</w:t>
       </w:r>
     </w:p>
     <w:p>
@@ -5969,7 +6380,21 @@
         <w:rPr>
           <w:rFonts w:ascii="Calibri" w:eastAsia="Calibri" w:hAnsi="Calibri" w:cs="Calibri"/>
         </w:rPr>
-        <w:t xml:space="preserve"> varchar(100)</w:t>
+        <w:t xml:space="preserve"> </w:t>
+      </w:r>
+      <w:proofErr w:type="gramStart"/>
+      <w:r>
+        <w:rPr>
+          <w:rFonts w:ascii="Calibri" w:eastAsia="Calibri" w:hAnsi="Calibri" w:cs="Calibri"/>
+        </w:rPr>
+        <w:t>varchar(</w:t>
+      </w:r>
+      <w:proofErr w:type="gramEnd"/>
+      <w:r>
+        <w:rPr>
+          <w:rFonts w:ascii="Calibri" w:eastAsia="Calibri" w:hAnsi="Calibri" w:cs="Calibri"/>
+        </w:rPr>
+        <w:t>100)</w:t>
       </w:r>
     </w:p>
     <w:p>
@@ -6125,7 +6550,21 @@
         <w:rPr>
           <w:rFonts w:ascii="Calibri" w:eastAsia="Calibri" w:hAnsi="Calibri" w:cs="Calibri"/>
         </w:rPr>
-        <w:t>select count(*)</w:t>
+        <w:t xml:space="preserve">select </w:t>
+      </w:r>
+      <w:proofErr w:type="gramStart"/>
+      <w:r>
+        <w:rPr>
+          <w:rFonts w:ascii="Calibri" w:eastAsia="Calibri" w:hAnsi="Calibri" w:cs="Calibri"/>
+        </w:rPr>
+        <w:t>count(</w:t>
+      </w:r>
+      <w:proofErr w:type="gramEnd"/>
+      <w:r>
+        <w:rPr>
+          <w:rFonts w:ascii="Calibri" w:eastAsia="Calibri" w:hAnsi="Calibri" w:cs="Calibri"/>
+        </w:rPr>
+        <w:t>*)</w:t>
       </w:r>
     </w:p>
     <w:p>
@@ -6276,7 +6715,21 @@
         <w:rPr>
           <w:rFonts w:ascii="Calibri" w:eastAsia="Calibri" w:hAnsi="Calibri" w:cs="Calibri"/>
         </w:rPr>
-        <w:t>select min(salary),max(salary),avg(salary)</w:t>
+        <w:t>select min(salary</w:t>
+      </w:r>
+      <w:proofErr w:type="gramStart"/>
+      <w:r>
+        <w:rPr>
+          <w:rFonts w:ascii="Calibri" w:eastAsia="Calibri" w:hAnsi="Calibri" w:cs="Calibri"/>
+        </w:rPr>
+        <w:t>),max</w:t>
+      </w:r>
+      <w:proofErr w:type="gramEnd"/>
+      <w:r>
+        <w:rPr>
+          <w:rFonts w:ascii="Calibri" w:eastAsia="Calibri" w:hAnsi="Calibri" w:cs="Calibri"/>
+        </w:rPr>
+        <w:t>(salary),avg(salary)</w:t>
       </w:r>
     </w:p>
     <w:p>
@@ -6397,11 +6850,19 @@
         <w:t xml:space="preserve">select </w:t>
       </w:r>
       <w:proofErr w:type="spellStart"/>
-      <w:r>
-        <w:rPr>
-          <w:rFonts w:ascii="Calibri" w:eastAsia="Calibri" w:hAnsi="Calibri" w:cs="Calibri"/>
-        </w:rPr>
-        <w:t>department.Loc,count</w:t>
+      <w:proofErr w:type="gramStart"/>
+      <w:r>
+        <w:rPr>
+          <w:rFonts w:ascii="Calibri" w:eastAsia="Calibri" w:hAnsi="Calibri" w:cs="Calibri"/>
+        </w:rPr>
+        <w:t>department.Loc</w:t>
+      </w:r>
+      <w:proofErr w:type="gramEnd"/>
+      <w:r>
+        <w:rPr>
+          <w:rFonts w:ascii="Calibri" w:eastAsia="Calibri" w:hAnsi="Calibri" w:cs="Calibri"/>
+        </w:rPr>
+        <w:t>,count</w:t>
       </w:r>
       <w:proofErr w:type="spellEnd"/>
       <w:r>
@@ -6445,11 +6906,19 @@
         <w:t xml:space="preserve">inner join department on </w:t>
       </w:r>
       <w:proofErr w:type="spellStart"/>
-      <w:r>
-        <w:rPr>
-          <w:rFonts w:ascii="Calibri" w:eastAsia="Calibri" w:hAnsi="Calibri" w:cs="Calibri"/>
-        </w:rPr>
-        <w:t>employee.dept_no</w:t>
+      <w:proofErr w:type="gramStart"/>
+      <w:r>
+        <w:rPr>
+          <w:rFonts w:ascii="Calibri" w:eastAsia="Calibri" w:hAnsi="Calibri" w:cs="Calibri"/>
+        </w:rPr>
+        <w:t>employee.dept</w:t>
+      </w:r>
+      <w:proofErr w:type="gramEnd"/>
+      <w:r>
+        <w:rPr>
+          <w:rFonts w:ascii="Calibri" w:eastAsia="Calibri" w:hAnsi="Calibri" w:cs="Calibri"/>
+        </w:rPr>
+        <w:t>_no</w:t>
       </w:r>
       <w:proofErr w:type="spellEnd"/>
       <w:r>
@@ -6484,6 +6953,7 @@
         <w:t xml:space="preserve">group by </w:t>
       </w:r>
       <w:proofErr w:type="spellStart"/>
+      <w:proofErr w:type="gramStart"/>
       <w:r>
         <w:rPr>
           <w:rFonts w:ascii="Calibri" w:eastAsia="Calibri" w:hAnsi="Calibri" w:cs="Calibri"/>
@@ -6491,6 +6961,7 @@
         <w:t>department.Loc</w:t>
       </w:r>
       <w:proofErr w:type="spellEnd"/>
+      <w:proofErr w:type="gramEnd"/>
       <w:r>
         <w:rPr>
           <w:rFonts w:ascii="Calibri" w:eastAsia="Calibri" w:hAnsi="Calibri" w:cs="Calibri"/>
@@ -6749,8 +7220,16 @@
           <w:rFonts w:ascii="Calibri" w:eastAsia="Calibri" w:hAnsi="Calibri" w:cs="Calibri"/>
         </w:rPr>
         <w:lastRenderedPageBreak/>
-        <w:t>Write a statement to create a new table(</w:t>
-      </w:r>
+        <w:t xml:space="preserve">Write a statement to create a new </w:t>
+      </w:r>
+      <w:proofErr w:type="gramStart"/>
+      <w:r>
+        <w:rPr>
+          <w:rFonts w:ascii="Calibri" w:eastAsia="Calibri" w:hAnsi="Calibri" w:cs="Calibri"/>
+        </w:rPr>
+        <w:t>table(</w:t>
+      </w:r>
+      <w:proofErr w:type="gramEnd"/>
       <w:r>
         <w:rPr>
           <w:rFonts w:ascii="Calibri" w:eastAsia="Calibri" w:hAnsi="Calibri" w:cs="Calibri"/>
@@ -6948,7 +7427,21 @@
         <w:rPr>
           <w:rFonts w:ascii="Calibri" w:eastAsia="Calibri" w:hAnsi="Calibri" w:cs="Calibri"/>
         </w:rPr>
-        <w:t xml:space="preserve">(substring(Ename,1,3),salary) as </w:t>
+        <w:t>(</w:t>
+      </w:r>
+      <w:proofErr w:type="gramStart"/>
+      <w:r>
+        <w:rPr>
+          <w:rFonts w:ascii="Calibri" w:eastAsia="Calibri" w:hAnsi="Calibri" w:cs="Calibri"/>
+        </w:rPr>
+        <w:t>substring(</w:t>
+      </w:r>
+      <w:proofErr w:type="gramEnd"/>
+      <w:r>
+        <w:rPr>
+          <w:rFonts w:ascii="Calibri" w:eastAsia="Calibri" w:hAnsi="Calibri" w:cs="Calibri"/>
+        </w:rPr>
+        <w:t xml:space="preserve">Ename,1,3),salary) as </w:t>
       </w:r>
       <w:proofErr w:type="spellStart"/>
       <w:r>
@@ -7335,6 +7828,7 @@
         <w:t xml:space="preserve"> FROM department WHERE </w:t>
       </w:r>
       <w:proofErr w:type="spellStart"/>
+      <w:proofErr w:type="gramStart"/>
       <w:r>
         <w:rPr>
           <w:rFonts w:ascii="Calibri" w:eastAsia="Calibri" w:hAnsi="Calibri" w:cs="Calibri"/>
@@ -7342,6 +7836,7 @@
         <w:t>department.Loc</w:t>
       </w:r>
       <w:proofErr w:type="spellEnd"/>
+      <w:proofErr w:type="gramEnd"/>
       <w:r>
         <w:rPr>
           <w:rFonts w:ascii="Calibri" w:eastAsia="Calibri" w:hAnsi="Calibri" w:cs="Calibri"/>
@@ -7436,7 +7931,23 @@
           <w:rFonts w:ascii="Calibri" w:eastAsia="Calibri" w:hAnsi="Calibri" w:cs="Calibri"/>
           <w:b/>
         </w:rPr>
-        <w:t xml:space="preserve">       23) Write the query to get the employee details whose name started within  any letter between  A and K</w:t>
+        <w:t xml:space="preserve">       23) Write the query to get the employee details whose name started </w:t>
+      </w:r>
+      <w:proofErr w:type="gramStart"/>
+      <w:r>
+        <w:rPr>
+          <w:rFonts w:ascii="Calibri" w:eastAsia="Calibri" w:hAnsi="Calibri" w:cs="Calibri"/>
+          <w:b/>
+        </w:rPr>
+        <w:t>within  any</w:t>
+      </w:r>
+      <w:proofErr w:type="gramEnd"/>
+      <w:r>
+        <w:rPr>
+          <w:rFonts w:ascii="Calibri" w:eastAsia="Calibri" w:hAnsi="Calibri" w:cs="Calibri"/>
+          <w:b/>
+        </w:rPr>
+        <w:t xml:space="preserve"> letter between  A and K</w:t>
       </w:r>
     </w:p>
     <w:p>
@@ -7740,7 +8251,27 @@
           <w:sz w:val="24"/>
           <w:szCs w:val="24"/>
         </w:rPr>
-        <w:t xml:space="preserve">(select </w:t>
+        <w:t>(</w:t>
+      </w:r>
+      <w:proofErr w:type="gramStart"/>
+      <w:r>
+        <w:rPr>
+          <w:rFonts w:ascii="Calibri" w:eastAsia="Calibri" w:hAnsi="Calibri" w:cs="Calibri"/>
+          <w:b/>
+          <w:sz w:val="24"/>
+          <w:szCs w:val="24"/>
+        </w:rPr>
+        <w:t>select</w:t>
+      </w:r>
+      <w:proofErr w:type="gramEnd"/>
+      <w:r>
+        <w:rPr>
+          <w:rFonts w:ascii="Calibri" w:eastAsia="Calibri" w:hAnsi="Calibri" w:cs="Calibri"/>
+          <w:b/>
+          <w:sz w:val="24"/>
+          <w:szCs w:val="24"/>
+        </w:rPr>
+        <w:t xml:space="preserve"> </w:t>
       </w:r>
       <w:proofErr w:type="spellStart"/>
       <w:r>
@@ -7902,8 +8433,13 @@
         <w:t xml:space="preserve">SELECT </w:t>
       </w:r>
       <w:proofErr w:type="spellStart"/>
-      <w:r>
-        <w:t>m.Ename,count</w:t>
+      <w:proofErr w:type="gramStart"/>
+      <w:r>
+        <w:t>m.Ename</w:t>
+      </w:r>
+      <w:proofErr w:type="gramEnd"/>
+      <w:r>
+        <w:t>,count</w:t>
       </w:r>
       <w:proofErr w:type="spellEnd"/>
       <w:r>
@@ -7918,10 +8454,12 @@
         <w:t xml:space="preserve">FROM Employee </w:t>
       </w:r>
       <w:proofErr w:type="spellStart"/>
+      <w:proofErr w:type="gramStart"/>
       <w:r>
         <w:t>w,Employee</w:t>
       </w:r>
       <w:proofErr w:type="spellEnd"/>
+      <w:proofErr w:type="gramEnd"/>
       <w:r>
         <w:t xml:space="preserve"> m</w:t>
       </w:r>
@@ -7942,10 +8480,12 @@
         <w:t xml:space="preserve"> = </w:t>
       </w:r>
       <w:proofErr w:type="spellStart"/>
+      <w:proofErr w:type="gramStart"/>
       <w:r>
         <w:t>m.empNo</w:t>
       </w:r>
       <w:proofErr w:type="spellEnd"/>
+      <w:proofErr w:type="gramEnd"/>
     </w:p>
     <w:p>
       <w:pPr>
@@ -7955,17 +8495,27 @@
         <w:t xml:space="preserve">GROUP BY </w:t>
       </w:r>
       <w:proofErr w:type="spellStart"/>
+      <w:proofErr w:type="gramStart"/>
       <w:r>
         <w:t>m.Ename</w:t>
       </w:r>
       <w:proofErr w:type="spellEnd"/>
+      <w:proofErr w:type="gramEnd"/>
     </w:p>
     <w:p>
       <w:pPr>
         <w:spacing w:line="240" w:lineRule="auto"/>
       </w:pPr>
       <w:r>
-        <w:t>HAVING count(*) =</w:t>
+        <w:t xml:space="preserve">HAVING </w:t>
+      </w:r>
+      <w:proofErr w:type="gramStart"/>
+      <w:r>
+        <w:t>count(</w:t>
+      </w:r>
+      <w:proofErr w:type="gramEnd"/>
+      <w:r>
+        <w:t>*) =</w:t>
       </w:r>
     </w:p>
     <w:p>
@@ -7997,7 +8547,15 @@
         <w:spacing w:line="240" w:lineRule="auto"/>
       </w:pPr>
       <w:r>
-        <w:t xml:space="preserve">     (SELECT COUNT(*) </w:t>
+        <w:t xml:space="preserve">     (SELECT </w:t>
+      </w:r>
+      <w:proofErr w:type="gramStart"/>
+      <w:r>
+        <w:t>COUNT(</w:t>
+      </w:r>
+      <w:proofErr w:type="gramEnd"/>
+      <w:r>
+        <w:t xml:space="preserve">*) </w:t>
       </w:r>
       <w:proofErr w:type="spellStart"/>
       <w:r>

</xml_diff>